<commit_message>
remove test scripts and add levenshtein match
</commit_message>
<xml_diff>
--- a/Plan van aanpak analyse Axiell thesauri.docx
+++ b/Plan van aanpak analyse Axiell thesauri.docx
@@ -14,21 +14,7 @@
         <w:rPr>
           <w:lang w:val="nl-NL"/>
         </w:rPr>
-        <w:t xml:space="preserve">Plan van aanpak analyse </w:t>
-      </w:r>
-      <w:proofErr w:type="spellStart"/>
-      <w:r>
-        <w:rPr>
-          <w:lang w:val="nl-NL"/>
-        </w:rPr>
-        <w:t>Axiell</w:t>
-      </w:r>
-      <w:proofErr w:type="spellEnd"/>
-      <w:r>
-        <w:rPr>
-          <w:lang w:val="nl-NL"/>
-        </w:rPr>
-        <w:t xml:space="preserve"> t</w:t>
+        <w:t>Plan van aanpak analyse Axiell t</w:t>
       </w:r>
       <w:r>
         <w:rPr>
@@ -70,49 +56,13 @@
         <w:rPr>
           <w:lang w:val="nl-NL"/>
         </w:rPr>
-        <w:t xml:space="preserve">thesaurustermen binnen </w:t>
-      </w:r>
-      <w:proofErr w:type="spellStart"/>
-      <w:r>
-        <w:rPr>
-          <w:lang w:val="nl-NL"/>
-        </w:rPr>
-        <w:t>Axiell</w:t>
-      </w:r>
-      <w:proofErr w:type="spellEnd"/>
-      <w:r>
-        <w:rPr>
-          <w:lang w:val="nl-NL"/>
-        </w:rPr>
-        <w:t xml:space="preserve"> </w:t>
-      </w:r>
-      <w:proofErr w:type="spellStart"/>
-      <w:r>
-        <w:rPr>
-          <w:lang w:val="nl-NL"/>
-        </w:rPr>
-        <w:t>Collections</w:t>
-      </w:r>
-      <w:proofErr w:type="spellEnd"/>
-      <w:r>
-        <w:rPr>
-          <w:lang w:val="nl-NL"/>
-        </w:rPr>
-        <w:t xml:space="preserve"> nog niet gestandaardiseerd en verrijkt met </w:t>
-      </w:r>
-      <w:proofErr w:type="spellStart"/>
-      <w:r>
-        <w:rPr>
-          <w:lang w:val="nl-NL"/>
-        </w:rPr>
-        <w:t>URI’s</w:t>
-      </w:r>
-      <w:proofErr w:type="spellEnd"/>
-      <w:r>
-        <w:rPr>
-          <w:lang w:val="nl-NL"/>
-        </w:rPr>
-        <w:t xml:space="preserve"> van g</w:t>
+        <w:t>thesaurustermen binnen Axiell Collections</w:t>
+      </w:r>
+      <w:r>
+        <w:rPr>
+          <w:lang w:val="nl-NL"/>
+        </w:rPr>
+        <w:t xml:space="preserve"> nog niet gestandaardiseerd en verrijkt met URI’s van g</w:t>
       </w:r>
       <w:r>
         <w:rPr>
@@ -124,143 +74,31 @@
         <w:rPr>
           <w:lang w:val="nl-NL"/>
         </w:rPr>
-        <w:t xml:space="preserve"> Hierdoor zijn objecten niet goed vindbaar, slecht </w:t>
-      </w:r>
-      <w:proofErr w:type="spellStart"/>
-      <w:r>
-        <w:rPr>
-          <w:lang w:val="nl-NL"/>
-        </w:rPr>
-        <w:t>verwijsbaar</w:t>
-      </w:r>
-      <w:proofErr w:type="spellEnd"/>
-      <w:r>
-        <w:rPr>
-          <w:lang w:val="nl-NL"/>
-        </w:rPr>
-        <w:t xml:space="preserve"> en daardoor niet te koppelen met objecten uit andere collecties. Zoals aanbevolen in de DERA moeten bronhouders ervoor zorgen dat objecten in digitale collecties verwijzen naar gedeelde termen en daarbij horende </w:t>
-      </w:r>
-      <w:proofErr w:type="spellStart"/>
-      <w:r>
-        <w:rPr>
-          <w:lang w:val="nl-NL"/>
-        </w:rPr>
-        <w:t>URI’s</w:t>
-      </w:r>
-      <w:proofErr w:type="spellEnd"/>
-      <w:r>
-        <w:rPr>
-          <w:lang w:val="nl-NL"/>
-        </w:rPr>
-        <w:t xml:space="preserve"> (webadressen), zodat erfgoeddata gebruiksvriendelijker wordt. </w:t>
-      </w:r>
-    </w:p>
-    <w:p>
-      <w:pPr>
-        <w:pStyle w:val="Geenafstand"/>
-        <w:jc w:val="both"/>
-        <w:rPr>
-          <w:lang w:val="nl-NL"/>
-        </w:rPr>
-      </w:pPr>
-    </w:p>
-    <w:p>
-      <w:pPr>
-        <w:pStyle w:val="Geenafstand"/>
-        <w:jc w:val="both"/>
-        <w:rPr>
-          <w:lang w:val="nl-NL"/>
-        </w:rPr>
-      </w:pPr>
-      <w:r>
-        <w:rPr>
-          <w:lang w:val="nl-NL"/>
-        </w:rPr>
-        <w:t xml:space="preserve">Voor nieuwe termen kan in de toekomst binnen </w:t>
-      </w:r>
-      <w:proofErr w:type="spellStart"/>
-      <w:r>
-        <w:rPr>
-          <w:lang w:val="nl-NL"/>
-        </w:rPr>
-        <w:t>Axiell</w:t>
-      </w:r>
-      <w:proofErr w:type="spellEnd"/>
-      <w:r>
-        <w:rPr>
-          <w:lang w:val="nl-NL"/>
-        </w:rPr>
-        <w:t xml:space="preserve"> </w:t>
-      </w:r>
-      <w:proofErr w:type="spellStart"/>
-      <w:r>
-        <w:rPr>
-          <w:lang w:val="nl-NL"/>
-        </w:rPr>
-        <w:t>Collections</w:t>
-      </w:r>
-      <w:proofErr w:type="spellEnd"/>
-      <w:r>
-        <w:rPr>
-          <w:lang w:val="nl-NL"/>
-        </w:rPr>
-        <w:t xml:space="preserve"> het </w:t>
-      </w:r>
-      <w:proofErr w:type="spellStart"/>
-      <w:r>
-        <w:rPr>
-          <w:lang w:val="nl-NL"/>
-        </w:rPr>
-        <w:t>Termenentwerk</w:t>
-      </w:r>
-      <w:proofErr w:type="spellEnd"/>
-      <w:r>
-        <w:rPr>
-          <w:lang w:val="nl-NL"/>
-        </w:rPr>
-        <w:t xml:space="preserve"> worden aangeroepen, wat dit proces vereenvoudigt. Voor al bestaande termen is dit geen oplossing, want dat vereist het handmatig selecteren van de juiste URI voor meer dan honderdduizend termen. Bovendien moeten hiervoor eerst de thesauri in </w:t>
-      </w:r>
-      <w:proofErr w:type="spellStart"/>
-      <w:r>
-        <w:rPr>
-          <w:lang w:val="nl-NL"/>
-        </w:rPr>
-        <w:t>Axiell</w:t>
-      </w:r>
-      <w:proofErr w:type="spellEnd"/>
-      <w:r>
-        <w:rPr>
-          <w:lang w:val="nl-NL"/>
-        </w:rPr>
-        <w:t xml:space="preserve"> </w:t>
-      </w:r>
-      <w:proofErr w:type="spellStart"/>
-      <w:r>
-        <w:rPr>
-          <w:lang w:val="nl-NL"/>
-        </w:rPr>
-        <w:t>Collections</w:t>
-      </w:r>
-      <w:proofErr w:type="spellEnd"/>
-      <w:r>
-        <w:rPr>
-          <w:lang w:val="nl-NL"/>
-        </w:rPr>
-        <w:t xml:space="preserve"> worden opgeschoond: termen moeten zoveel mogelijk gestandaardiseerd worden voordat ze kunnen worden voorzien van </w:t>
-      </w:r>
-      <w:proofErr w:type="spellStart"/>
-      <w:r>
-        <w:rPr>
-          <w:lang w:val="nl-NL"/>
-        </w:rPr>
-        <w:t>URI’s</w:t>
-      </w:r>
-      <w:proofErr w:type="spellEnd"/>
-      <w:r>
-        <w:rPr>
-          <w:lang w:val="nl-NL"/>
-        </w:rPr>
-        <w:t xml:space="preserve"> van gedeelde thesauri. </w:t>
+        <w:t xml:space="preserve"> Hierdoor zijn objecten niet goed vindbaar, slecht verwijsbaar en daardoor niet te koppelen met objecten uit andere collecties. Zoals aanbevolen in de DERA moeten bronhouders ervoor zorgen dat objecten in digitale collecties verwijzen naar gedeelde termen en daarbij horende URI’s (webadressen), zodat erfgoeddata gebruiksvriendelijker wordt. </w:t>
+      </w:r>
+    </w:p>
+    <w:p>
+      <w:pPr>
+        <w:pStyle w:val="Geenafstand"/>
+        <w:jc w:val="both"/>
+        <w:rPr>
+          <w:lang w:val="nl-NL"/>
+        </w:rPr>
+      </w:pPr>
+    </w:p>
+    <w:p>
+      <w:pPr>
+        <w:pStyle w:val="Geenafstand"/>
+        <w:jc w:val="both"/>
+        <w:rPr>
+          <w:lang w:val="nl-NL"/>
+        </w:rPr>
+      </w:pPr>
+      <w:r>
+        <w:rPr>
+          <w:lang w:val="nl-NL"/>
+        </w:rPr>
+        <w:t xml:space="preserve">Voor nieuwe termen kan in de toekomst binnen Axiell Collections het Termenentwerk worden aangeroepen, wat dit proces vereenvoudigt. Voor al bestaande termen is dit geen oplossing, want dat vereist het handmatig selecteren van de juiste URI voor meer dan honderdduizend termen. Bovendien moeten hiervoor eerst de thesauri in Axiell Collections worden opgeschoond: termen moeten zoveel mogelijk gestandaardiseerd worden voordat ze kunnen worden voorzien van URI’s van gedeelde thesauri. </w:t>
       </w:r>
     </w:p>
     <w:p>
@@ -302,35 +140,7 @@
         <w:rPr>
           <w:lang w:val="nl-NL"/>
         </w:rPr>
-        <w:t xml:space="preserve">onze </w:t>
-      </w:r>
-      <w:proofErr w:type="spellStart"/>
-      <w:r>
-        <w:rPr>
-          <w:lang w:val="nl-NL"/>
-        </w:rPr>
-        <w:t>Axiell</w:t>
-      </w:r>
-      <w:proofErr w:type="spellEnd"/>
-      <w:r>
-        <w:rPr>
-          <w:lang w:val="nl-NL"/>
-        </w:rPr>
-        <w:t xml:space="preserve"> thesauri op te schonen en uiteindelijk te voorzien van </w:t>
-      </w:r>
-      <w:proofErr w:type="spellStart"/>
-      <w:r>
-        <w:rPr>
-          <w:lang w:val="nl-NL"/>
-        </w:rPr>
-        <w:t>URI’s</w:t>
-      </w:r>
-      <w:proofErr w:type="spellEnd"/>
-      <w:r>
-        <w:rPr>
-          <w:lang w:val="nl-NL"/>
-        </w:rPr>
-        <w:t xml:space="preserve"> </w:t>
+        <w:t xml:space="preserve">onze Axiell thesauri op te schonen en uiteindelijk te voorzien van URI’s </w:t>
       </w:r>
       <w:r>
         <w:rPr>
@@ -390,14 +200,7 @@
         <w:rPr>
           <w:lang w:val="nl-NL"/>
         </w:rPr>
-        <w:t xml:space="preserve">Voor het geautomatiseerd standaardiseren en toevoegen van </w:t>
-      </w:r>
-      <w:proofErr w:type="spellStart"/>
-      <w:r>
-        <w:rPr>
-          <w:lang w:val="nl-NL"/>
-        </w:rPr>
-        <w:t>URI</w:t>
+        <w:t>Voor het geautomatiseerd standaardiseren en toevoegen van URI</w:t>
       </w:r>
       <w:r>
         <w:rPr>
@@ -409,48 +212,13 @@
         <w:rPr>
           <w:lang w:val="nl-NL"/>
         </w:rPr>
-        <w:t>s</w:t>
-      </w:r>
-      <w:proofErr w:type="spellEnd"/>
-      <w:r>
-        <w:rPr>
-          <w:lang w:val="nl-NL"/>
-        </w:rPr>
-        <w:t xml:space="preserve"> </w:t>
-      </w:r>
-      <w:r>
-        <w:rPr>
-          <w:lang w:val="nl-NL"/>
-        </w:rPr>
-        <w:t xml:space="preserve">aan termen binnen </w:t>
-      </w:r>
-      <w:proofErr w:type="spellStart"/>
-      <w:r>
-        <w:rPr>
-          <w:lang w:val="nl-NL"/>
-        </w:rPr>
-        <w:t>Axiell</w:t>
-      </w:r>
-      <w:proofErr w:type="spellEnd"/>
-      <w:r>
-        <w:rPr>
-          <w:lang w:val="nl-NL"/>
-        </w:rPr>
-        <w:t xml:space="preserve"> </w:t>
-      </w:r>
-      <w:proofErr w:type="spellStart"/>
-      <w:r>
-        <w:rPr>
-          <w:lang w:val="nl-NL"/>
-        </w:rPr>
-        <w:t>Collections</w:t>
-      </w:r>
-      <w:proofErr w:type="spellEnd"/>
-      <w:r>
-        <w:rPr>
-          <w:lang w:val="nl-NL"/>
-        </w:rPr>
-        <w:t xml:space="preserve"> </w:t>
+        <w:t xml:space="preserve">s </w:t>
+      </w:r>
+      <w:r>
+        <w:rPr>
+          <w:lang w:val="nl-NL"/>
+        </w:rPr>
+        <w:t xml:space="preserve">aan termen binnen Axiell Collections </w:t>
       </w:r>
       <w:r>
         <w:rPr>
@@ -496,21 +264,14 @@
         <w:rPr>
           <w:lang w:val="nl-NL"/>
         </w:rPr>
-        <w:t xml:space="preserve">Zolang er binnen de thesaurus termen zijn die of identiek zijn ofwel hetzelfde betekenen maar anders zijn geschreven (denk aan ‘textiel’ en ‘Textiel’), dan moeten deze eerst worden samengevoegd binnen </w:t>
-      </w:r>
-      <w:proofErr w:type="spellStart"/>
-      <w:r>
-        <w:rPr>
-          <w:lang w:val="nl-NL"/>
-        </w:rPr>
-        <w:t>Axiell</w:t>
-      </w:r>
-      <w:proofErr w:type="spellEnd"/>
-      <w:r>
-        <w:rPr>
-          <w:lang w:val="nl-NL"/>
-        </w:rPr>
-        <w:t xml:space="preserve">. Dit kan vooralsnog niet automatisch omdat we </w:t>
+        <w:t xml:space="preserve">Zolang er binnen de thesaurus termen zijn die of identiek zijn ofwel hetzelfde betekenen maar anders zijn geschreven (denk aan ‘textiel’ en ‘Textiel’), dan moeten deze eerst worden samengevoegd binnen Axiell. </w:t>
+      </w:r>
+      <w:commentRangeStart w:id="0"/>
+      <w:r>
+        <w:rPr>
+          <w:lang w:val="nl-NL"/>
+        </w:rPr>
+        <w:t xml:space="preserve">Dit kan vooralsnog niet automatisch omdat we </w:t>
       </w:r>
       <w:r>
         <w:rPr>
@@ -535,6 +296,15 @@
           <w:lang w:val="nl-NL"/>
         </w:rPr>
         <w:t xml:space="preserve"> met objecten kwijtraken. </w:t>
+      </w:r>
+      <w:commentRangeEnd w:id="0"/>
+      <w:r>
+        <w:rPr>
+          <w:rStyle w:val="Verwijzingopmerking"/>
+          <w:kern w:val="0"/>
+          <w14:ligatures w14:val="none"/>
+        </w:rPr>
+        <w:commentReference w:id="0"/>
       </w:r>
     </w:p>
     <w:p>
@@ -580,35 +350,13 @@
         <w:rPr>
           <w:lang w:val="nl-NL"/>
         </w:rPr>
-        <w:t xml:space="preserve">ventueel zou je aan beide spellingsvarianten van textiel een URI kunnen toevoegen en hopen dat </w:t>
-      </w:r>
-      <w:proofErr w:type="spellStart"/>
-      <w:r>
-        <w:rPr>
-          <w:lang w:val="nl-NL"/>
-        </w:rPr>
-        <w:t>Axiell</w:t>
-      </w:r>
-      <w:proofErr w:type="spellEnd"/>
-      <w:r>
-        <w:rPr>
-          <w:lang w:val="nl-NL"/>
-        </w:rPr>
-        <w:t xml:space="preserve"> in de toekomst thesaurustermen en daaraan gekoppelde objecten kan samenvoegen a.d.h.v. identieke </w:t>
-      </w:r>
-      <w:proofErr w:type="spellStart"/>
-      <w:r>
-        <w:rPr>
-          <w:lang w:val="nl-NL"/>
-        </w:rPr>
-        <w:t>URI’s</w:t>
-      </w:r>
-      <w:proofErr w:type="spellEnd"/>
-      <w:r>
-        <w:rPr>
-          <w:lang w:val="nl-NL"/>
-        </w:rPr>
-        <w:t>.</w:t>
+        <w:t>ventueel zou je aan beide spellingsvarianten van textiel een URI kunnen toevoegen en hopen dat Axiell in de toekomst thesaurustermen en daaraan gekoppelde objecten kan samenvoegen a.d.h.v. identieke URI’s.</w:t>
+      </w:r>
+      <w:r>
+        <w:rPr>
+          <w:lang w:val="nl-NL"/>
+        </w:rPr>
+        <w:t xml:space="preserve"> Maar dit zorgt op dit moment niet voor een geharmoniseerde thesaurus.</w:t>
       </w:r>
     </w:p>
     <w:p>
@@ -639,21 +387,19 @@
         <w:rPr>
           <w:lang w:val="nl-NL"/>
         </w:rPr>
-        <w:t xml:space="preserve">niet als separate term worden teruggeladen in </w:t>
-      </w:r>
-      <w:proofErr w:type="spellStart"/>
-      <w:r>
-        <w:rPr>
-          <w:lang w:val="nl-NL"/>
-        </w:rPr>
-        <w:t>Axiell</w:t>
-      </w:r>
-      <w:proofErr w:type="spellEnd"/>
-      <w:r>
-        <w:rPr>
-          <w:lang w:val="nl-NL"/>
-        </w:rPr>
-        <w:t>. Bovendien spelen hier inhoudelijke keuzes: welke term dient</w:t>
+        <w:t>niet als separate term</w:t>
+      </w:r>
+      <w:r>
+        <w:rPr>
+          <w:lang w:val="nl-NL"/>
+        </w:rPr>
+        <w:t>en</w:t>
+      </w:r>
+      <w:r>
+        <w:rPr>
+          <w:lang w:val="nl-NL"/>
+        </w:rPr>
+        <w:t xml:space="preserve"> worden teruggeladen in Axiell. Bovendien spelen hier inhoudelijke keuzes: welke term dient</w:t>
       </w:r>
       <w:r>
         <w:rPr>
@@ -721,7 +467,13 @@
         <w:rPr>
           <w:lang w:val="nl-NL"/>
         </w:rPr>
-        <w:t xml:space="preserve">Wederom, wat we wel kunnen doen is analyseren om hoeveel termen het hier gaat en hoeveel objecten hieraan gekoppeld zijn. </w:t>
+        <w:t>W</w:t>
+      </w:r>
+      <w:r>
+        <w:rPr>
+          <w:lang w:val="nl-NL"/>
+        </w:rPr>
+        <w:t xml:space="preserve">at we wel kunnen doen is analyseren om hoeveel termen het hier gaat en hoeveel objecten hieraan gekoppeld zijn. </w:t>
       </w:r>
     </w:p>
     <w:p>
@@ -782,49 +534,31 @@
         <w:rPr>
           <w:lang w:val="nl-NL"/>
         </w:rPr>
-        <w:t xml:space="preserve">, want technisch zou dit geen grote uitdaging moeten zijn – het is alleen iets dat wij als gebruiker niet zelf kunnen. Wat betreft punt 2 moet er idealiter vanuit collectiebeheer een werkproces opgezet worden om dergelijke termen systematisch te evalueren en te wijzigen binnen </w:t>
-      </w:r>
-      <w:proofErr w:type="spellStart"/>
-      <w:r>
-        <w:rPr>
-          <w:lang w:val="nl-NL"/>
-        </w:rPr>
-        <w:t>Axiell</w:t>
-      </w:r>
-      <w:proofErr w:type="spellEnd"/>
-      <w:r>
-        <w:rPr>
-          <w:lang w:val="nl-NL"/>
-        </w:rPr>
-        <w:t xml:space="preserve"> </w:t>
-      </w:r>
-      <w:proofErr w:type="spellStart"/>
-      <w:r>
-        <w:rPr>
-          <w:lang w:val="nl-NL"/>
-        </w:rPr>
-        <w:t>Collections</w:t>
-      </w:r>
-      <w:proofErr w:type="spellEnd"/>
-      <w:r>
-        <w:rPr>
-          <w:lang w:val="nl-NL"/>
-        </w:rPr>
-        <w:t xml:space="preserve">, om daarna </w:t>
-      </w:r>
-      <w:proofErr w:type="spellStart"/>
-      <w:r>
-        <w:rPr>
-          <w:lang w:val="nl-NL"/>
-        </w:rPr>
-        <w:t>URI’s</w:t>
-      </w:r>
-      <w:proofErr w:type="spellEnd"/>
-      <w:r>
-        <w:rPr>
-          <w:lang w:val="nl-NL"/>
-        </w:rPr>
-        <w:t xml:space="preserve"> toe te kunnen voegen.</w:t>
+        <w:t xml:space="preserve">, want technisch zou dit geen grote uitdaging moeten zijn – het is alleen iets dat wij als gebruiker niet zelf kunnen. Wat betreft punt 2 moet er idealiter vanuit collectiebeheer een </w:t>
+      </w:r>
+      <w:r>
+        <w:rPr>
+          <w:lang w:val="nl-NL"/>
+        </w:rPr>
+        <w:t xml:space="preserve">(handmatig) </w:t>
+      </w:r>
+      <w:r>
+        <w:rPr>
+          <w:lang w:val="nl-NL"/>
+        </w:rPr>
+        <w:t>werkproces opgezet worden om dergelijke termen systematisch te evalueren en te wijzigen binnen Axiell</w:t>
+      </w:r>
+      <w:r>
+        <w:rPr>
+          <w:lang w:val="nl-NL"/>
+        </w:rPr>
+        <w:t xml:space="preserve"> Collections</w:t>
+      </w:r>
+      <w:r>
+        <w:rPr>
+          <w:lang w:val="nl-NL"/>
+        </w:rPr>
+        <w:t>, om daarna URI’s toe te kunnen voegen.</w:t>
       </w:r>
       <w:r>
         <w:rPr>
@@ -873,7 +607,6 @@
           <w:iCs/>
           <w:lang w:val="nl-NL"/>
         </w:rPr>
-        <w:lastRenderedPageBreak/>
         <w:t>Analyse</w:t>
       </w:r>
     </w:p>
@@ -1057,21 +790,7 @@
         <w:rPr>
           <w:lang w:val="nl-NL"/>
         </w:rPr>
-        <w:t xml:space="preserve">Het totaal aantal termen in </w:t>
-      </w:r>
-      <w:proofErr w:type="spellStart"/>
-      <w:r>
-        <w:rPr>
-          <w:lang w:val="nl-NL"/>
-        </w:rPr>
-        <w:t>Axiell</w:t>
-      </w:r>
-      <w:proofErr w:type="spellEnd"/>
-      <w:r>
-        <w:rPr>
-          <w:lang w:val="nl-NL"/>
-        </w:rPr>
-        <w:t xml:space="preserve"> is 106.984</w:t>
+        <w:t>Het totaal aantal termen in Axiell is 106.984</w:t>
       </w:r>
       <w:r>
         <w:rPr>
@@ -1210,31 +929,13 @@
                 <w:szCs w:val="20"/>
               </w:rPr>
             </w:pPr>
-            <w:proofErr w:type="spellStart"/>
-            <w:r>
-              <w:rPr>
-                <w:sz w:val="20"/>
-                <w:szCs w:val="20"/>
-              </w:rPr>
-              <w:t>geografisch</w:t>
-            </w:r>
-            <w:proofErr w:type="spellEnd"/>
-            <w:r>
-              <w:rPr>
-                <w:sz w:val="20"/>
-                <w:szCs w:val="20"/>
-              </w:rPr>
-              <w:t xml:space="preserve"> </w:t>
-            </w:r>
-            <w:proofErr w:type="spellStart"/>
-            <w:r>
-              <w:rPr>
-                <w:sz w:val="20"/>
-                <w:szCs w:val="20"/>
-              </w:rPr>
-              <w:t>trefwoord</w:t>
-            </w:r>
-            <w:proofErr w:type="spellEnd"/>
+            <w:r>
+              <w:rPr>
+                <w:sz w:val="20"/>
+                <w:szCs w:val="20"/>
+              </w:rPr>
+              <w:t>geografisch trefwoord</w:t>
+            </w:r>
           </w:p>
         </w:tc>
         <w:tc>
@@ -1281,7 +982,6 @@
                 <w:szCs w:val="20"/>
               </w:rPr>
             </w:pPr>
-            <w:proofErr w:type="spellStart"/>
             <w:r>
               <w:rPr>
                 <w:sz w:val="20"/>
@@ -1289,7 +989,6 @@
               </w:rPr>
               <w:t>onderwerp</w:t>
             </w:r>
-            <w:proofErr w:type="spellEnd"/>
           </w:p>
         </w:tc>
         <w:tc>
@@ -1336,7 +1035,6 @@
                 <w:szCs w:val="20"/>
               </w:rPr>
             </w:pPr>
-            <w:proofErr w:type="spellStart"/>
             <w:r>
               <w:rPr>
                 <w:sz w:val="20"/>
@@ -1344,7 +1042,6 @@
               </w:rPr>
               <w:t>plaats</w:t>
             </w:r>
-            <w:proofErr w:type="spellEnd"/>
           </w:p>
         </w:tc>
         <w:tc>
@@ -1391,7 +1088,6 @@
                 <w:szCs w:val="20"/>
               </w:rPr>
             </w:pPr>
-            <w:proofErr w:type="spellStart"/>
             <w:r>
               <w:rPr>
                 <w:sz w:val="20"/>
@@ -1399,7 +1095,6 @@
               </w:rPr>
               <w:t>classificatie</w:t>
             </w:r>
-            <w:proofErr w:type="spellEnd"/>
           </w:p>
         </w:tc>
         <w:tc>
@@ -1446,7 +1141,6 @@
                 <w:szCs w:val="20"/>
               </w:rPr>
             </w:pPr>
-            <w:proofErr w:type="spellStart"/>
             <w:r>
               <w:rPr>
                 <w:sz w:val="20"/>
@@ -1454,7 +1148,6 @@
               </w:rPr>
               <w:t>objectnaam</w:t>
             </w:r>
-            <w:proofErr w:type="spellEnd"/>
           </w:p>
         </w:tc>
         <w:tc>
@@ -1501,31 +1194,13 @@
                 <w:szCs w:val="20"/>
               </w:rPr>
             </w:pPr>
-            <w:proofErr w:type="spellStart"/>
-            <w:r>
-              <w:rPr>
-                <w:sz w:val="20"/>
-                <w:szCs w:val="20"/>
-              </w:rPr>
-              <w:t>geografisch</w:t>
-            </w:r>
-            <w:proofErr w:type="spellEnd"/>
-            <w:r>
-              <w:rPr>
-                <w:sz w:val="20"/>
-                <w:szCs w:val="20"/>
-              </w:rPr>
-              <w:t xml:space="preserve"> </w:t>
-            </w:r>
-            <w:proofErr w:type="spellStart"/>
-            <w:r>
-              <w:rPr>
-                <w:sz w:val="20"/>
-                <w:szCs w:val="20"/>
-              </w:rPr>
-              <w:t>trefwoord#plaats</w:t>
-            </w:r>
-            <w:proofErr w:type="spellEnd"/>
+            <w:r>
+              <w:rPr>
+                <w:sz w:val="20"/>
+                <w:szCs w:val="20"/>
+              </w:rPr>
+              <w:t>geografisch trefwoord#plaats</w:t>
+            </w:r>
           </w:p>
         </w:tc>
         <w:tc>
@@ -1572,31 +1247,13 @@
                 <w:szCs w:val="20"/>
               </w:rPr>
             </w:pPr>
-            <w:proofErr w:type="spellStart"/>
-            <w:r>
-              <w:rPr>
-                <w:sz w:val="20"/>
-                <w:szCs w:val="20"/>
-              </w:rPr>
-              <w:t>geografisch</w:t>
-            </w:r>
-            <w:proofErr w:type="spellEnd"/>
-            <w:r>
-              <w:rPr>
-                <w:sz w:val="20"/>
-                <w:szCs w:val="20"/>
-              </w:rPr>
-              <w:t xml:space="preserve"> </w:t>
-            </w:r>
-            <w:proofErr w:type="spellStart"/>
-            <w:r>
-              <w:rPr>
-                <w:sz w:val="20"/>
-                <w:szCs w:val="20"/>
-              </w:rPr>
-              <w:t>trefwoord#plaats#onderwerp</w:t>
-            </w:r>
-            <w:proofErr w:type="spellEnd"/>
+            <w:r>
+              <w:rPr>
+                <w:sz w:val="20"/>
+                <w:szCs w:val="20"/>
+              </w:rPr>
+              <w:t>geografisch trefwoord#plaats#onderwerp</w:t>
+            </w:r>
           </w:p>
         </w:tc>
         <w:tc>
@@ -1643,31 +1300,13 @@
                 <w:szCs w:val="20"/>
               </w:rPr>
             </w:pPr>
-            <w:proofErr w:type="spellStart"/>
-            <w:r>
-              <w:rPr>
-                <w:sz w:val="20"/>
-                <w:szCs w:val="20"/>
-              </w:rPr>
-              <w:t>geografisch</w:t>
-            </w:r>
-            <w:proofErr w:type="spellEnd"/>
-            <w:r>
-              <w:rPr>
-                <w:sz w:val="20"/>
-                <w:szCs w:val="20"/>
-              </w:rPr>
-              <w:t xml:space="preserve"> </w:t>
-            </w:r>
-            <w:proofErr w:type="spellStart"/>
-            <w:r>
-              <w:rPr>
-                <w:sz w:val="20"/>
-                <w:szCs w:val="20"/>
-              </w:rPr>
-              <w:t>trefwoord#onderwerp</w:t>
-            </w:r>
-            <w:proofErr w:type="spellEnd"/>
+            <w:r>
+              <w:rPr>
+                <w:sz w:val="20"/>
+                <w:szCs w:val="20"/>
+              </w:rPr>
+              <w:t>geografisch trefwoord#onderwerp</w:t>
+            </w:r>
           </w:p>
         </w:tc>
         <w:tc>
@@ -1714,7 +1353,6 @@
                 <w:szCs w:val="20"/>
               </w:rPr>
             </w:pPr>
-            <w:proofErr w:type="spellStart"/>
             <w:r>
               <w:rPr>
                 <w:sz w:val="20"/>
@@ -1722,7 +1360,6 @@
               </w:rPr>
               <w:t>gemeente</w:t>
             </w:r>
-            <w:proofErr w:type="spellEnd"/>
           </w:p>
         </w:tc>
         <w:tc>
@@ -1769,31 +1406,13 @@
                 <w:szCs w:val="20"/>
               </w:rPr>
             </w:pPr>
-            <w:proofErr w:type="spellStart"/>
-            <w:r>
-              <w:rPr>
-                <w:sz w:val="20"/>
-                <w:szCs w:val="20"/>
-              </w:rPr>
-              <w:t>plaats#geografisch</w:t>
-            </w:r>
-            <w:proofErr w:type="spellEnd"/>
-            <w:r>
-              <w:rPr>
-                <w:sz w:val="20"/>
-                <w:szCs w:val="20"/>
-              </w:rPr>
-              <w:t xml:space="preserve"> </w:t>
-            </w:r>
-            <w:proofErr w:type="spellStart"/>
-            <w:r>
-              <w:rPr>
-                <w:sz w:val="20"/>
-                <w:szCs w:val="20"/>
-              </w:rPr>
-              <w:t>trefwoord</w:t>
-            </w:r>
-            <w:proofErr w:type="spellEnd"/>
+            <w:r>
+              <w:rPr>
+                <w:sz w:val="20"/>
+                <w:szCs w:val="20"/>
+              </w:rPr>
+              <w:t>plaats#geografisch trefwoord</w:t>
+            </w:r>
           </w:p>
         </w:tc>
         <w:tc>
@@ -1918,7 +1537,6 @@
               </w:rPr>
               <w:t xml:space="preserve">Aantal </w:t>
             </w:r>
-            <w:proofErr w:type="spellStart"/>
             <w:r>
               <w:rPr>
                 <w:b/>
@@ -1928,7 +1546,6 @@
               </w:rPr>
               <w:t>objecten</w:t>
             </w:r>
-            <w:proofErr w:type="spellEnd"/>
           </w:p>
         </w:tc>
       </w:tr>
@@ -1951,7 +1568,6 @@
                 <w:szCs w:val="20"/>
               </w:rPr>
             </w:pPr>
-            <w:proofErr w:type="spellStart"/>
             <w:r>
               <w:rPr>
                 <w:sz w:val="20"/>
@@ -1959,7 +1575,6 @@
               </w:rPr>
               <w:t>onderwerp</w:t>
             </w:r>
-            <w:proofErr w:type="spellEnd"/>
           </w:p>
         </w:tc>
         <w:tc>
@@ -2006,7 +1621,6 @@
                 <w:szCs w:val="20"/>
               </w:rPr>
             </w:pPr>
-            <w:proofErr w:type="spellStart"/>
             <w:r>
               <w:rPr>
                 <w:sz w:val="20"/>
@@ -2014,7 +1628,6 @@
               </w:rPr>
               <w:t>rechten#onderwerp</w:t>
             </w:r>
-            <w:proofErr w:type="spellEnd"/>
           </w:p>
         </w:tc>
         <w:tc>
@@ -2068,18 +1681,8 @@
                 <w:szCs w:val="20"/>
                 <w:lang w:val="nl-NL"/>
               </w:rPr>
-              <w:t xml:space="preserve">geografisch </w:t>
-            </w:r>
-            <w:proofErr w:type="spellStart"/>
-            <w:r>
-              <w:rPr>
-                <w:sz w:val="20"/>
-                <w:szCs w:val="20"/>
-                <w:lang w:val="nl-NL"/>
-              </w:rPr>
-              <w:t>trefwoord#gemeente#plaats#filiaal#onderwerp</w:t>
-            </w:r>
-            <w:proofErr w:type="spellEnd"/>
+              <w:t>geografisch trefwoord#gemeente#plaats#filiaal#onderwerp</w:t>
+            </w:r>
           </w:p>
         </w:tc>
         <w:tc>
@@ -2126,7 +1729,6 @@
                 <w:szCs w:val="20"/>
               </w:rPr>
             </w:pPr>
-            <w:proofErr w:type="spellStart"/>
             <w:r>
               <w:rPr>
                 <w:sz w:val="20"/>
@@ -2134,7 +1736,6 @@
               </w:rPr>
               <w:t>rol#onderwerp#beroep</w:t>
             </w:r>
-            <w:proofErr w:type="spellEnd"/>
           </w:p>
         </w:tc>
         <w:tc>
@@ -2181,7 +1782,6 @@
                 <w:szCs w:val="20"/>
               </w:rPr>
             </w:pPr>
-            <w:proofErr w:type="spellStart"/>
             <w:r>
               <w:rPr>
                 <w:sz w:val="20"/>
@@ -2189,7 +1789,6 @@
               </w:rPr>
               <w:t>collectie</w:t>
             </w:r>
-            <w:proofErr w:type="spellEnd"/>
           </w:p>
         </w:tc>
         <w:tc>
@@ -2236,31 +1835,13 @@
                 <w:szCs w:val="20"/>
               </w:rPr>
             </w:pPr>
-            <w:proofErr w:type="spellStart"/>
-            <w:r>
-              <w:rPr>
-                <w:sz w:val="20"/>
-                <w:szCs w:val="20"/>
-              </w:rPr>
-              <w:t>geografisch</w:t>
-            </w:r>
-            <w:proofErr w:type="spellEnd"/>
-            <w:r>
-              <w:rPr>
-                <w:sz w:val="20"/>
-                <w:szCs w:val="20"/>
-              </w:rPr>
-              <w:t xml:space="preserve"> </w:t>
-            </w:r>
-            <w:proofErr w:type="spellStart"/>
-            <w:r>
-              <w:rPr>
-                <w:sz w:val="20"/>
-                <w:szCs w:val="20"/>
-              </w:rPr>
-              <w:t>trefwoord#land#plaats</w:t>
-            </w:r>
-            <w:proofErr w:type="spellEnd"/>
+            <w:r>
+              <w:rPr>
+                <w:sz w:val="20"/>
+                <w:szCs w:val="20"/>
+              </w:rPr>
+              <w:t>geografisch trefwoord#land#plaats</w:t>
+            </w:r>
           </w:p>
         </w:tc>
         <w:tc>
@@ -2307,7 +1888,6 @@
                 <w:szCs w:val="20"/>
               </w:rPr>
             </w:pPr>
-            <w:proofErr w:type="spellStart"/>
             <w:r>
               <w:rPr>
                 <w:sz w:val="20"/>
@@ -2315,7 +1895,6 @@
               </w:rPr>
               <w:t>techniek</w:t>
             </w:r>
-            <w:proofErr w:type="spellEnd"/>
           </w:p>
         </w:tc>
         <w:tc>
@@ -2417,7 +1996,6 @@
                 <w:szCs w:val="20"/>
               </w:rPr>
             </w:pPr>
-            <w:proofErr w:type="spellStart"/>
             <w:r>
               <w:rPr>
                 <w:sz w:val="20"/>
@@ -2425,7 +2003,6 @@
               </w:rPr>
               <w:t>techniek#rol#objectnaam#onderwerp</w:t>
             </w:r>
-            <w:proofErr w:type="spellEnd"/>
           </w:p>
         </w:tc>
         <w:tc>
@@ -2472,7 +2049,6 @@
                 <w:szCs w:val="20"/>
               </w:rPr>
             </w:pPr>
-            <w:proofErr w:type="spellStart"/>
             <w:r>
               <w:rPr>
                 <w:sz w:val="20"/>
@@ -2480,7 +2056,6 @@
               </w:rPr>
               <w:t>onderwerp#objectnaam</w:t>
             </w:r>
-            <w:proofErr w:type="spellEnd"/>
           </w:p>
         </w:tc>
         <w:tc>
@@ -2550,121 +2125,252 @@
           <w:lang w:val="nl-NL"/>
         </w:rPr>
       </w:pPr>
-    </w:p>
-    <w:p>
-      <w:pPr>
-        <w:pStyle w:val="Geenafstand"/>
-        <w:jc w:val="both"/>
-        <w:rPr>
-          <w:lang w:val="nl-NL"/>
-        </w:rPr>
-      </w:pPr>
-    </w:p>
-    <w:p>
-      <w:pPr>
-        <w:pStyle w:val="Geenafstand"/>
-        <w:jc w:val="both"/>
-        <w:rPr>
-          <w:lang w:val="nl-NL"/>
-        </w:rPr>
-      </w:pPr>
-      <w:proofErr w:type="spellStart"/>
       <w:r>
         <w:rPr>
           <w:i/>
           <w:iCs/>
           <w:lang w:val="nl-NL"/>
         </w:rPr>
-        <w:t>Use</w:t>
-      </w:r>
-      <w:proofErr w:type="spellEnd"/>
+        <w:lastRenderedPageBreak/>
+        <w:t>Ongebruikte termen</w:t>
+      </w:r>
+    </w:p>
+    <w:p>
+      <w:pPr>
+        <w:pStyle w:val="Geenafstand"/>
+        <w:jc w:val="both"/>
+        <w:rPr>
+          <w:lang w:val="nl-NL"/>
+        </w:rPr>
+      </w:pPr>
+    </w:p>
+    <w:p>
+      <w:pPr>
+        <w:pStyle w:val="Geenafstand"/>
+        <w:jc w:val="both"/>
+        <w:rPr>
+          <w:lang w:val="nl-NL"/>
+        </w:rPr>
+      </w:pPr>
+      <w:r>
+        <w:rPr>
+          <w:lang w:val="nl-NL"/>
+        </w:rPr>
+        <w:t>Om te beginnen kunnen we thesaurustermen verwijderen die geheel niet gebruikt worden binnen Axiell Collections B&amp;AC:</w:t>
+      </w:r>
+      <w:r>
+        <w:rPr>
+          <w:lang w:val="nl-NL"/>
+        </w:rPr>
+        <w:t xml:space="preserve"> dit zijn</w:t>
+      </w:r>
+      <w:r>
+        <w:rPr>
+          <w:lang w:val="nl-NL"/>
+        </w:rPr>
+        <w:t xml:space="preserve"> 12,166</w:t>
+      </w:r>
+      <w:r>
+        <w:rPr>
+          <w:lang w:val="nl-NL"/>
+        </w:rPr>
+        <w:t xml:space="preserve"> termen, opgeslagen in </w:t>
+      </w:r>
+      <w:r>
+        <w:rPr>
+          <w:lang w:val="nl-NL"/>
+        </w:rPr>
+        <w:t xml:space="preserve">bestand </w:t>
+      </w:r>
+      <w:r>
+        <w:rPr>
+          <w:rFonts w:ascii="Courier New" w:hAnsi="Courier New" w:cs="Courier New"/>
+          <w:sz w:val="20"/>
+          <w:szCs w:val="20"/>
+          <w:lang w:val="nl-NL"/>
+        </w:rPr>
+        <w:t>thesaurus_zero_use.csv</w:t>
+      </w:r>
+      <w:r>
+        <w:rPr>
+          <w:rFonts w:ascii="Courier New" w:hAnsi="Courier New" w:cs="Courier New"/>
+          <w:sz w:val="20"/>
+          <w:szCs w:val="20"/>
+          <w:lang w:val="nl-NL"/>
+        </w:rPr>
+        <w:t>.</w:t>
+      </w:r>
+      <w:r>
+        <w:rPr>
+          <w:lang w:val="nl-NL"/>
+        </w:rPr>
+        <w:t xml:space="preserve"> </w:t>
+      </w:r>
+    </w:p>
+    <w:p>
+      <w:pPr>
+        <w:pStyle w:val="Geenafstand"/>
+        <w:jc w:val="both"/>
+        <w:rPr>
+          <w:lang w:val="nl-NL"/>
+        </w:rPr>
+      </w:pPr>
+    </w:p>
+    <w:p>
+      <w:pPr>
+        <w:pStyle w:val="Geenafstand"/>
+        <w:jc w:val="both"/>
+        <w:rPr>
+          <w:highlight w:val="yellow"/>
+          <w:lang w:val="nl-NL"/>
+        </w:rPr>
+      </w:pPr>
+    </w:p>
+    <w:p>
+      <w:pPr>
+        <w:pStyle w:val="Geenafstand"/>
+        <w:jc w:val="both"/>
+        <w:rPr>
+          <w:lang w:val="nl-NL"/>
+        </w:rPr>
+      </w:pPr>
+      <w:commentRangeStart w:id="1"/>
       <w:r>
         <w:rPr>
           <w:i/>
           <w:iCs/>
           <w:lang w:val="nl-NL"/>
         </w:rPr>
-        <w:t xml:space="preserve"> </w:t>
-      </w:r>
-      <w:proofErr w:type="spellStart"/>
-      <w:r>
+        <w:t>Dubbele termen</w:t>
+      </w:r>
+    </w:p>
+    <w:p>
+      <w:pPr>
+        <w:pStyle w:val="Geenafstand"/>
+        <w:jc w:val="both"/>
+        <w:rPr>
+          <w:highlight w:val="yellow"/>
+          <w:lang w:val="nl-NL"/>
+        </w:rPr>
+      </w:pPr>
+    </w:p>
+    <w:p>
+      <w:pPr>
+        <w:pStyle w:val="Geenafstand"/>
+        <w:jc w:val="both"/>
+        <w:rPr>
+          <w:lang w:val="nl-NL"/>
+        </w:rPr>
+      </w:pPr>
+      <w:r>
+        <w:rPr>
+          <w:highlight w:val="yellow"/>
+          <w:lang w:val="nl-NL"/>
+        </w:rPr>
+        <w:t>EERST DUPLICATED TERMS ERUIT</w:t>
+      </w:r>
+      <w:r>
+        <w:rPr>
+          <w:highlight w:val="yellow"/>
+          <w:lang w:val="nl-NL"/>
+        </w:rPr>
+        <w:t xml:space="preserve"> &gt; 494 see csv thesaurus_onderwerp_dubbel</w:t>
+      </w:r>
+      <w:commentRangeEnd w:id="1"/>
+      <w:r>
+        <w:rPr>
+          <w:rStyle w:val="Verwijzingopmerking"/>
+          <w:kern w:val="0"/>
+          <w14:ligatures w14:val="none"/>
+        </w:rPr>
+        <w:commentReference w:id="1"/>
+      </w:r>
+    </w:p>
+    <w:p>
+      <w:pPr>
+        <w:pStyle w:val="Geenafstand"/>
+        <w:jc w:val="both"/>
         <w:rPr>
           <w:i/>
           <w:iCs/>
           <w:lang w:val="nl-NL"/>
         </w:rPr>
-        <w:t>count</w:t>
-      </w:r>
-      <w:proofErr w:type="spellEnd"/>
-    </w:p>
-    <w:p>
-      <w:pPr>
-        <w:pStyle w:val="Geenafstand"/>
-        <w:jc w:val="both"/>
-        <w:rPr>
-          <w:lang w:val="nl-NL"/>
-        </w:rPr>
-      </w:pPr>
-    </w:p>
-    <w:p>
-      <w:pPr>
-        <w:pStyle w:val="Geenafstand"/>
-        <w:jc w:val="both"/>
-        <w:rPr>
-          <w:lang w:val="nl-NL"/>
-        </w:rPr>
-      </w:pPr>
-      <w:r>
-        <w:rPr>
-          <w:lang w:val="nl-NL"/>
-        </w:rPr>
-        <w:t xml:space="preserve">Om te beginnen kunnen we thesaurustermen verwijderen die geheel niet gebruikt worden binnen </w:t>
-      </w:r>
-      <w:proofErr w:type="spellStart"/>
-      <w:r>
-        <w:rPr>
-          <w:lang w:val="nl-NL"/>
-        </w:rPr>
-        <w:t>Axiell</w:t>
-      </w:r>
-      <w:proofErr w:type="spellEnd"/>
-      <w:r>
-        <w:rPr>
-          <w:lang w:val="nl-NL"/>
-        </w:rPr>
-        <w:t xml:space="preserve"> </w:t>
-      </w:r>
-      <w:proofErr w:type="spellStart"/>
-      <w:r>
-        <w:rPr>
-          <w:lang w:val="nl-NL"/>
-        </w:rPr>
-        <w:t>Collections</w:t>
-      </w:r>
-      <w:proofErr w:type="spellEnd"/>
-      <w:r>
-        <w:rPr>
-          <w:lang w:val="nl-NL"/>
-        </w:rPr>
-        <w:t xml:space="preserve"> B&amp;AC: 12,166</w:t>
-      </w:r>
-      <w:r>
-        <w:rPr>
-          <w:lang w:val="nl-NL"/>
-        </w:rPr>
-        <w:t xml:space="preserve"> termen, opgeslagen in </w:t>
-      </w:r>
-      <w:r>
-        <w:rPr>
-          <w:lang w:val="nl-NL"/>
-        </w:rPr>
-        <w:t xml:space="preserve">bestand </w:t>
-      </w:r>
-      <w:r>
-        <w:rPr>
-          <w:lang w:val="nl-NL"/>
-        </w:rPr>
-        <w:t>“</w:t>
+      </w:pPr>
+    </w:p>
+    <w:p>
+      <w:pPr>
+        <w:pStyle w:val="Geenafstand"/>
+        <w:jc w:val="both"/>
+        <w:rPr>
+          <w:i/>
+          <w:iCs/>
+          <w:lang w:val="nl-NL"/>
+        </w:rPr>
+      </w:pPr>
+    </w:p>
+    <w:p>
+      <w:pPr>
+        <w:pStyle w:val="Geenafstand"/>
+        <w:jc w:val="both"/>
+        <w:rPr>
+          <w:lang w:val="nl-NL"/>
+        </w:rPr>
+      </w:pPr>
+      <w:r>
+        <w:rPr>
+          <w:i/>
+          <w:iCs/>
+          <w:lang w:val="nl-NL"/>
+        </w:rPr>
+        <w:t>Gedeelde termen – onderwerp</w:t>
+      </w:r>
+    </w:p>
+    <w:p>
+      <w:pPr>
+        <w:pStyle w:val="Geenafstand"/>
+        <w:jc w:val="both"/>
+        <w:rPr>
+          <w:lang w:val="nl-NL"/>
+        </w:rPr>
+      </w:pPr>
+    </w:p>
+    <w:p>
+      <w:pPr>
+        <w:pStyle w:val="Geenafstand"/>
+        <w:jc w:val="both"/>
+        <w:rPr>
+          <w:lang w:val="nl-NL"/>
+        </w:rPr>
+      </w:pPr>
+      <w:r>
+        <w:rPr>
+          <w:lang w:val="nl-NL"/>
+        </w:rPr>
+        <w:t>Voor nu richten we ons op de onderwerp en geografische thesaurus, omdat deze zowel qua termen als koppelingen met objecten het meest numeriek zijn.</w:t>
+      </w:r>
+    </w:p>
+    <w:p>
+      <w:pPr>
+        <w:pStyle w:val="Geenafstand"/>
+        <w:jc w:val="both"/>
+        <w:rPr>
+          <w:lang w:val="nl-NL"/>
+        </w:rPr>
+      </w:pPr>
+    </w:p>
+    <w:p>
+      <w:pPr>
+        <w:pStyle w:val="Geenafstand"/>
+        <w:jc w:val="both"/>
+        <w:rPr>
+          <w:lang w:val="nl-NL"/>
+        </w:rPr>
+      </w:pPr>
+      <w:r>
+        <w:rPr>
+          <w:lang w:val="nl-NL"/>
+        </w:rPr>
+        <w:t xml:space="preserve">Gedeelde termen worden binnen onderwerp aangegeven met een “;”. Het gaat om 595 termen, opgeslagen in bestand </w:t>
       </w:r>
       <w:r>
         <w:rPr>
@@ -2674,184 +2380,45 @@
           <w:highlight w:val="lightGray"/>
           <w:lang w:val="nl-NL"/>
         </w:rPr>
-        <w:t>thesaurus_zero_use.csv</w:t>
+        <w:t>"thesaurus_onderwerp_gedeeld.csv"</w:t>
       </w:r>
       <w:r>
         <w:rPr>
           <w:rFonts w:ascii="Courier New" w:hAnsi="Courier New" w:cs="Courier New"/>
-          <w:sz w:val="20"/>
-          <w:szCs w:val="20"/>
-          <w:lang w:val="nl-NL"/>
-        </w:rPr>
-        <w:t>”</w:t>
-      </w:r>
-      <w:r>
-        <w:rPr>
-          <w:lang w:val="nl-NL"/>
-        </w:rPr>
-        <w:t xml:space="preserve">. </w:t>
-      </w:r>
-    </w:p>
-    <w:p>
-      <w:pPr>
-        <w:pStyle w:val="Geenafstand"/>
-        <w:jc w:val="both"/>
-        <w:rPr>
-          <w:lang w:val="nl-NL"/>
-        </w:rPr>
-      </w:pPr>
-    </w:p>
-    <w:p>
-      <w:pPr>
-        <w:pStyle w:val="Geenafstand"/>
-        <w:jc w:val="both"/>
-      </w:pPr>
-      <w:r>
-        <w:t>EERST DUPLICATED TERMS ERUIT</w:t>
-      </w:r>
-      <w:r>
-        <w:t xml:space="preserve"> &gt; 494 see cs</w:t>
-      </w:r>
-      <w:r>
-        <w:t xml:space="preserve">v </w:t>
-      </w:r>
-      <w:proofErr w:type="spellStart"/>
-      <w:r>
-        <w:t>thesaurus_onderwerp_dubbel</w:t>
-      </w:r>
-      <w:proofErr w:type="spellEnd"/>
-    </w:p>
-    <w:p>
-      <w:pPr>
-        <w:pStyle w:val="Geenafstand"/>
-        <w:jc w:val="both"/>
+          <w:lang w:val="nl-NL"/>
+        </w:rPr>
+        <w:t>.</w:t>
+      </w:r>
+    </w:p>
+    <w:p>
+      <w:pPr>
+        <w:pStyle w:val="Geenafstand"/>
+        <w:jc w:val="both"/>
+        <w:rPr>
+          <w:lang w:val="nl-NL"/>
+        </w:rPr>
+      </w:pPr>
+    </w:p>
+    <w:p>
+      <w:pPr>
+        <w:pStyle w:val="Geenafstand"/>
+        <w:jc w:val="both"/>
+        <w:rPr>
+          <w:lang w:val="nl-NL"/>
+        </w:rPr>
+      </w:pPr>
+      <w:r>
         <w:rPr>
           <w:i/>
           <w:iCs/>
-        </w:rPr>
-      </w:pPr>
-    </w:p>
-    <w:p>
-      <w:pPr>
-        <w:pStyle w:val="Geenafstand"/>
-        <w:jc w:val="both"/>
+          <w:lang w:val="nl-NL"/>
+        </w:rPr>
+        <w:t>Overeenkomstige termen</w:t>
+      </w:r>
+      <w:r>
         <w:rPr>
           <w:i/>
           <w:iCs/>
-        </w:rPr>
-      </w:pPr>
-    </w:p>
-    <w:p>
-      <w:pPr>
-        <w:pStyle w:val="Geenafstand"/>
-        <w:jc w:val="both"/>
-        <w:rPr>
-          <w:lang w:val="nl-NL"/>
-        </w:rPr>
-      </w:pPr>
-      <w:r>
-        <w:rPr>
-          <w:i/>
-          <w:iCs/>
-          <w:lang w:val="nl-NL"/>
-        </w:rPr>
-        <w:t>Gedeelde termen – onderwerp</w:t>
-      </w:r>
-    </w:p>
-    <w:p>
-      <w:pPr>
-        <w:pStyle w:val="Geenafstand"/>
-        <w:jc w:val="both"/>
-        <w:rPr>
-          <w:lang w:val="nl-NL"/>
-        </w:rPr>
-      </w:pPr>
-    </w:p>
-    <w:p>
-      <w:pPr>
-        <w:pStyle w:val="Geenafstand"/>
-        <w:jc w:val="both"/>
-        <w:rPr>
-          <w:lang w:val="nl-NL"/>
-        </w:rPr>
-      </w:pPr>
-      <w:r>
-        <w:rPr>
-          <w:lang w:val="nl-NL"/>
-        </w:rPr>
-        <w:t>Voor nu richten we ons op de onderwerp en geografische thesaurus, omdat deze zowel qua termen als koppelingen met objecten het meest numeriek zijn.</w:t>
-      </w:r>
-    </w:p>
-    <w:p>
-      <w:pPr>
-        <w:pStyle w:val="Geenafstand"/>
-        <w:jc w:val="both"/>
-        <w:rPr>
-          <w:lang w:val="nl-NL"/>
-        </w:rPr>
-      </w:pPr>
-    </w:p>
-    <w:p>
-      <w:pPr>
-        <w:pStyle w:val="Geenafstand"/>
-        <w:jc w:val="both"/>
-        <w:rPr>
-          <w:lang w:val="nl-NL"/>
-        </w:rPr>
-      </w:pPr>
-      <w:r>
-        <w:rPr>
-          <w:lang w:val="nl-NL"/>
-        </w:rPr>
-        <w:t xml:space="preserve">Gedeelde termen worden binnen onderwerp aangegeven met een “;”. Het gaat om 595 termen, opgeslagen in bestand </w:t>
-      </w:r>
-      <w:r>
-        <w:rPr>
-          <w:rFonts w:ascii="Courier New" w:hAnsi="Courier New" w:cs="Courier New"/>
-          <w:sz w:val="20"/>
-          <w:szCs w:val="20"/>
-          <w:highlight w:val="lightGray"/>
-          <w:lang w:val="nl-NL"/>
-        </w:rPr>
-        <w:t>"thesaurus_onderwerp_gedeeld.csv"</w:t>
-      </w:r>
-      <w:r>
-        <w:rPr>
-          <w:rFonts w:ascii="Courier New" w:hAnsi="Courier New" w:cs="Courier New"/>
-          <w:lang w:val="nl-NL"/>
-        </w:rPr>
-        <w:t>.</w:t>
-      </w:r>
-    </w:p>
-    <w:p>
-      <w:pPr>
-        <w:pStyle w:val="Geenafstand"/>
-        <w:jc w:val="both"/>
-        <w:rPr>
-          <w:lang w:val="nl-NL"/>
-        </w:rPr>
-      </w:pPr>
-    </w:p>
-    <w:p>
-      <w:pPr>
-        <w:pStyle w:val="Geenafstand"/>
-        <w:jc w:val="both"/>
-        <w:rPr>
-          <w:lang w:val="nl-NL"/>
-        </w:rPr>
-      </w:pPr>
-      <w:r>
-        <w:rPr>
-          <w:i/>
-          <w:iCs/>
-          <w:lang w:val="nl-NL"/>
-        </w:rPr>
-        <w:t>Overeenkomstige termen</w:t>
-      </w:r>
-      <w:r>
-        <w:rPr>
-          <w:i/>
-          <w:iCs/>
           <w:lang w:val="nl-NL"/>
         </w:rPr>
         <w:t xml:space="preserve"> – onderwerp</w:t>
@@ -2876,19 +2443,11 @@
           <w:lang w:val="nl-NL"/>
         </w:rPr>
       </w:pPr>
-      <w:proofErr w:type="spellStart"/>
-      <w:r>
-        <w:rPr>
-          <w:lang w:val="nl-NL"/>
-        </w:rPr>
-        <w:t>Csv</w:t>
-      </w:r>
-      <w:proofErr w:type="spellEnd"/>
-      <w:r>
-        <w:rPr>
-          <w:lang w:val="nl-NL"/>
-        </w:rPr>
-        <w:t xml:space="preserve"> thesaurus_onderwerp_matchingset.csv</w:t>
+      <w:r>
+        <w:rPr>
+          <w:lang w:val="nl-NL"/>
+        </w:rPr>
+        <w:t>Csv thesaurus_onderwerp_matchingset.csv</w:t>
       </w:r>
     </w:p>
     <w:p>
@@ -2930,21 +2489,7 @@
         <w:rPr>
           <w:lang w:val="nl-NL"/>
         </w:rPr>
-        <w:t xml:space="preserve"> Uitvinden of ze uniek zijn doen we d.m.v. string </w:t>
-      </w:r>
-      <w:proofErr w:type="spellStart"/>
-      <w:r>
-        <w:rPr>
-          <w:lang w:val="nl-NL"/>
-        </w:rPr>
-        <w:t>similarity</w:t>
-      </w:r>
-      <w:proofErr w:type="spellEnd"/>
-      <w:r>
-        <w:rPr>
-          <w:lang w:val="nl-NL"/>
-        </w:rPr>
-        <w:t xml:space="preserve"> matching: als een x-percentage van leestekens overeenkomt, classificeren we de term als niet uniek. Deze parameter zetten we op </w:t>
+        <w:t xml:space="preserve"> Uitvinden of ze uniek zijn doen we d.m.v. string similarity matching: als een x-percentage van leestekens overeenkomt, classificeren we de term als niet uniek. Deze parameter zetten we op </w:t>
       </w:r>
       <w:r>
         <w:rPr>
@@ -2980,35 +2525,19 @@
         <w:rPr>
           <w:lang w:val="nl-NL"/>
         </w:rPr>
-        <w:t xml:space="preserve">Uitkomst = zie R script, maar komt neer op bijna 17k van de bijna 23k </w:t>
-      </w:r>
-      <w:proofErr w:type="spellStart"/>
-      <w:r>
-        <w:rPr>
-          <w:lang w:val="nl-NL"/>
-        </w:rPr>
-        <w:t>terms</w:t>
-      </w:r>
-      <w:proofErr w:type="spellEnd"/>
-      <w:r>
-        <w:rPr>
-          <w:lang w:val="nl-NL"/>
-        </w:rPr>
-        <w:t xml:space="preserve"> die vermoedelijk uniek zijn. Wat uitkomt op 51% van de objecten die we op die manier via </w:t>
-      </w:r>
-      <w:proofErr w:type="spellStart"/>
-      <w:r>
-        <w:rPr>
-          <w:lang w:val="nl-NL"/>
-        </w:rPr>
-        <w:t>Openrefine</w:t>
-      </w:r>
-      <w:proofErr w:type="spellEnd"/>
-      <w:r>
-        <w:rPr>
-          <w:lang w:val="nl-NL"/>
-        </w:rPr>
-        <w:t xml:space="preserve"> van een URI zouden kunnen voorzien (als die term bestaat natuurlijk).</w:t>
+        <w:t xml:space="preserve">Uitkomst = zie </w:t>
+      </w:r>
+      <w:r>
+        <w:rPr>
+          <w:lang w:val="nl-NL"/>
+        </w:rPr>
+        <w:t>python</w:t>
+      </w:r>
+      <w:r>
+        <w:rPr>
+          <w:lang w:val="nl-NL"/>
+        </w:rPr>
+        <w:t xml:space="preserve"> script, maar komt neer op bijna 17k van de bijna 23k terms die vermoedelijk uniek zijn. Wat uitkomt op 51% van de objecten die we op die manier via Openrefine van een URI zouden kunnen voorzien (als die term bestaat natuurlijk).</w:t>
       </w:r>
     </w:p>
     <w:sectPr>
@@ -3019,6 +2548,88 @@
     </w:sectPr>
   </w:body>
 </w:document>
+</file>
+
+<file path=word/comments.xml><?xml version="1.0" encoding="utf-8"?>
+<w:comments xmlns:wpc="http://schemas.microsoft.com/office/word/2010/wordprocessingCanvas" xmlns:cx="http://schemas.microsoft.com/office/drawing/2014/chartex" xmlns:cx1="http://schemas.microsoft.com/office/drawing/2015/9/8/chartex" xmlns:cx2="http://schemas.microsoft.com/office/drawing/2015/10/21/chartex" xmlns:cx3="http://schemas.microsoft.com/office/drawing/2016/5/9/chartex" xmlns:cx4="http://schemas.microsoft.com/office/drawing/2016/5/10/chartex" xmlns:cx5="http://schemas.microsoft.com/office/drawing/2016/5/11/chartex" xmlns:cx6="http://schemas.microsoft.com/office/drawing/2016/5/12/chartex" xmlns:cx7="http://schemas.microsoft.com/office/drawing/2016/5/13/chartex" xmlns:cx8="http://schemas.microsoft.com/office/drawing/2016/5/14/chartex" xmlns:mc="http://schemas.openxmlformats.org/markup-compatibility/2006" xmlns:aink="http://schemas.microsoft.com/office/drawing/2016/ink" xmlns:am3d="http://schemas.microsoft.com/office/drawing/2017/model3d" xmlns:o="urn:schemas-microsoft-com:office:office" xmlns:oel="http://schemas.microsoft.com/office/2019/extlst" xmlns:r="http://schemas.openxmlformats.org/officeDocument/2006/relationships" xmlns:m="http://schemas.openxmlformats.org/officeDocument/2006/math" xmlns:v="urn:schemas-microsoft-com:vml" xmlns:wp14="http://schemas.microsoft.com/office/word/2010/wordprocessingDrawing" xmlns:wp="http://schemas.openxmlformats.org/drawingml/2006/wordprocessingDrawing" xmlns:w10="urn:schemas-microsoft-com:office:word" xmlns:w="http://schemas.openxmlformats.org/wordprocessingml/2006/main" xmlns:w14="http://schemas.microsoft.com/office/word/2010/wordml" xmlns:w15="http://schemas.microsoft.com/office/word/2012/wordml" xmlns:w16cex="http://schemas.microsoft.com/office/word/2018/wordml/cex" xmlns:w16cid="http://schemas.microsoft.com/office/word/2016/wordml/cid" xmlns:w16="http://schemas.microsoft.com/office/word/2018/wordml" xmlns:w16sdtdh="http://schemas.microsoft.com/office/word/2020/wordml/sdtdatahash" xmlns:w16se="http://schemas.microsoft.com/office/word/2015/wordml/symex" xmlns:wpg="http://schemas.microsoft.com/office/word/2010/wordprocessingGroup" xmlns:wpi="http://schemas.microsoft.com/office/word/2010/wordprocessingInk" xmlns:wne="http://schemas.microsoft.com/office/word/2006/wordml" xmlns:wps="http://schemas.microsoft.com/office/word/2010/wordprocessingShape" mc:Ignorable="w14 w15 w16se w16cid w16 w16cex w16sdtdh wp14">
+  <w:comment w:id="0" w:author="Schalk, R. (Ruben)" w:date="2023-10-23T14:16:00Z" w:initials="SR(">
+    <w:p>
+      <w:pPr>
+        <w:pStyle w:val="Tekstopmerking"/>
+        <w:rPr>
+          <w:lang w:val="nl-NL"/>
+        </w:rPr>
+      </w:pPr>
+      <w:r>
+        <w:rPr>
+          <w:rStyle w:val="Verwijzingopmerking"/>
+        </w:rPr>
+        <w:annotationRef/>
+      </w:r>
+      <w:r>
+        <w:rPr>
+          <w:lang w:val="nl-NL"/>
+        </w:rPr>
+        <w:t>N.B. wellicht kan dit m</w:t>
+      </w:r>
+      <w:r>
+        <w:rPr>
+          <w:lang w:val="nl-NL"/>
+        </w:rPr>
+        <w:t>et de Axiell functie ‘USE’ maar vermoedelijk niet automatisch? Navragen.</w:t>
+      </w:r>
+    </w:p>
+  </w:comment>
+  <w:comment w:id="1" w:author="Schalk, R. (Ruben)" w:date="2023-10-23T14:27:00Z" w:initials="SR(">
+    <w:p>
+      <w:pPr>
+        <w:pStyle w:val="Tekstopmerking"/>
+        <w:rPr>
+          <w:lang w:val="nl-NL"/>
+        </w:rPr>
+      </w:pPr>
+      <w:r>
+        <w:rPr>
+          <w:rStyle w:val="Verwijzingopmerking"/>
+        </w:rPr>
+        <w:annotationRef/>
+      </w:r>
+      <w:r>
+        <w:rPr>
+          <w:lang w:val="nl-NL"/>
+        </w:rPr>
+        <w:t>Maakt de term.soort hier n</w:t>
+      </w:r>
+      <w:r>
+        <w:rPr>
+          <w:lang w:val="nl-NL"/>
+        </w:rPr>
+        <w:t>og uit? Zie bijv. Norwich dat gebruikt wordt als geografisch trefwoord en geografisch trefwoord#plaats</w:t>
+      </w:r>
+    </w:p>
+  </w:comment>
+</w:comments>
+</file>
+
+<file path=word/commentsExtended.xml><?xml version="1.0" encoding="utf-8"?>
+<w15:commentsEx xmlns:wpc="http://schemas.microsoft.com/office/word/2010/wordprocessingCanvas" xmlns:cx="http://schemas.microsoft.com/office/drawing/2014/chartex" xmlns:cx1="http://schemas.microsoft.com/office/drawing/2015/9/8/chartex" xmlns:cx2="http://schemas.microsoft.com/office/drawing/2015/10/21/chartex" xmlns:cx3="http://schemas.microsoft.com/office/drawing/2016/5/9/chartex" xmlns:cx4="http://schemas.microsoft.com/office/drawing/2016/5/10/chartex" xmlns:cx5="http://schemas.microsoft.com/office/drawing/2016/5/11/chartex" xmlns:cx6="http://schemas.microsoft.com/office/drawing/2016/5/12/chartex" xmlns:cx7="http://schemas.microsoft.com/office/drawing/2016/5/13/chartex" xmlns:cx8="http://schemas.microsoft.com/office/drawing/2016/5/14/chartex" xmlns:mc="http://schemas.openxmlformats.org/markup-compatibility/2006" xmlns:aink="http://schemas.microsoft.com/office/drawing/2016/ink" xmlns:am3d="http://schemas.microsoft.com/office/drawing/2017/model3d" xmlns:o="urn:schemas-microsoft-com:office:office" xmlns:oel="http://schemas.microsoft.com/office/2019/extlst" xmlns:r="http://schemas.openxmlformats.org/officeDocument/2006/relationships" xmlns:m="http://schemas.openxmlformats.org/officeDocument/2006/math" xmlns:v="urn:schemas-microsoft-com:vml" xmlns:wp14="http://schemas.microsoft.com/office/word/2010/wordprocessingDrawing" xmlns:wp="http://schemas.openxmlformats.org/drawingml/2006/wordprocessingDrawing" xmlns:w10="urn:schemas-microsoft-com:office:word" xmlns:w="http://schemas.openxmlformats.org/wordprocessingml/2006/main" xmlns:w14="http://schemas.microsoft.com/office/word/2010/wordml" xmlns:w15="http://schemas.microsoft.com/office/word/2012/wordml" xmlns:w16cex="http://schemas.microsoft.com/office/word/2018/wordml/cex" xmlns:w16cid="http://schemas.microsoft.com/office/word/2016/wordml/cid" xmlns:w16="http://schemas.microsoft.com/office/word/2018/wordml" xmlns:w16sdtdh="http://schemas.microsoft.com/office/word/2020/wordml/sdtdatahash" xmlns:w16se="http://schemas.microsoft.com/office/word/2015/wordml/symex" xmlns:wpg="http://schemas.microsoft.com/office/word/2010/wordprocessingGroup" xmlns:wpi="http://schemas.microsoft.com/office/word/2010/wordprocessingInk" xmlns:wne="http://schemas.microsoft.com/office/word/2006/wordml" xmlns:wps="http://schemas.microsoft.com/office/word/2010/wordprocessingShape" mc:Ignorable="w14 w15 w16se w16cid w16 w16cex w16sdtdh wp14">
+  <w15:commentEx w15:paraId="32DE182B" w15:done="0"/>
+  <w15:commentEx w15:paraId="1E99EA86" w15:done="0"/>
+</w15:commentsEx>
+</file>
+
+<file path=word/commentsExtensible.xml><?xml version="1.0" encoding="utf-8"?>
+<w16cex:commentsExtensible xmlns:wpc="http://schemas.microsoft.com/office/word/2010/wordprocessingCanvas" xmlns:cx="http://schemas.microsoft.com/office/drawing/2014/chartex" xmlns:cx1="http://schemas.microsoft.com/office/drawing/2015/9/8/chartex" xmlns:cx2="http://schemas.microsoft.com/office/drawing/2015/10/21/chartex" xmlns:cx3="http://schemas.microsoft.com/office/drawing/2016/5/9/chartex" xmlns:cx4="http://schemas.microsoft.com/office/drawing/2016/5/10/chartex" xmlns:cx5="http://schemas.microsoft.com/office/drawing/2016/5/11/chartex" xmlns:cx6="http://schemas.microsoft.com/office/drawing/2016/5/12/chartex" xmlns:cx7="http://schemas.microsoft.com/office/drawing/2016/5/13/chartex" xmlns:cx8="http://schemas.microsoft.com/office/drawing/2016/5/14/chartex" xmlns:cr="http://schemas.microsoft.com/office/comments/2020/reactions" xmlns:mc="http://schemas.openxmlformats.org/markup-compatibility/2006" xmlns:aink="http://schemas.microsoft.com/office/drawing/2016/ink" xmlns:am3d="http://schemas.microsoft.com/office/drawing/2017/model3d" xmlns:o="urn:schemas-microsoft-com:office:office" xmlns:oel="http://schemas.microsoft.com/office/2019/extlst" xmlns:r="http://schemas.openxmlformats.org/officeDocument/2006/relationships" xmlns:m="http://schemas.openxmlformats.org/officeDocument/2006/math" xmlns:v="urn:schemas-microsoft-com:vml" xmlns:wp14="http://schemas.microsoft.com/office/word/2010/wordprocessingDrawing" xmlns:wp="http://schemas.openxmlformats.org/drawingml/2006/wordprocessingDrawing" xmlns:w10="urn:schemas-microsoft-com:office:word" xmlns:w="http://schemas.openxmlformats.org/wordprocessingml/2006/main" xmlns:w14="http://schemas.microsoft.com/office/word/2010/wordml" xmlns:w15="http://schemas.microsoft.com/office/word/2012/wordml" xmlns:w16cex="http://schemas.microsoft.com/office/word/2018/wordml/cex" xmlns:w16cid="http://schemas.microsoft.com/office/word/2016/wordml/cid" xmlns:w16="http://schemas.microsoft.com/office/word/2018/wordml" xmlns:w16sdtdh="http://schemas.microsoft.com/office/word/2020/wordml/sdtdatahash" xmlns:w16se="http://schemas.microsoft.com/office/word/2015/wordml/symex" xmlns:wpg="http://schemas.microsoft.com/office/word/2010/wordprocessingGroup" xmlns:wpi="http://schemas.microsoft.com/office/word/2010/wordprocessingInk" xmlns:wne="http://schemas.microsoft.com/office/word/2006/wordml" xmlns:wps="http://schemas.microsoft.com/office/word/2010/wordprocessingShape" mc:Ignorable="w14 w15 w16se w16cid w16 w16cex w16sdtdh cr wp14">
+  <w16cex:commentExtensible w16cex:durableId="0B88ABC9" w16cex:dateUtc="2023-10-23T12:16:00Z"/>
+  <w16cex:commentExtensible w16cex:durableId="36B22131" w16cex:dateUtc="2023-10-23T12:27:00Z"/>
+</w16cex:commentsExtensible>
+</file>
+
+<file path=word/commentsIds.xml><?xml version="1.0" encoding="utf-8"?>
+<w16cid:commentsIds xmlns:wpc="http://schemas.microsoft.com/office/word/2010/wordprocessingCanvas" xmlns:cx="http://schemas.microsoft.com/office/drawing/2014/chartex" xmlns:cx1="http://schemas.microsoft.com/office/drawing/2015/9/8/chartex" xmlns:cx2="http://schemas.microsoft.com/office/drawing/2015/10/21/chartex" xmlns:cx3="http://schemas.microsoft.com/office/drawing/2016/5/9/chartex" xmlns:cx4="http://schemas.microsoft.com/office/drawing/2016/5/10/chartex" xmlns:cx5="http://schemas.microsoft.com/office/drawing/2016/5/11/chartex" xmlns:cx6="http://schemas.microsoft.com/office/drawing/2016/5/12/chartex" xmlns:cx7="http://schemas.microsoft.com/office/drawing/2016/5/13/chartex" xmlns:cx8="http://schemas.microsoft.com/office/drawing/2016/5/14/chartex" xmlns:mc="http://schemas.openxmlformats.org/markup-compatibility/2006" xmlns:aink="http://schemas.microsoft.com/office/drawing/2016/ink" xmlns:am3d="http://schemas.microsoft.com/office/drawing/2017/model3d" xmlns:o="urn:schemas-microsoft-com:office:office" xmlns:oel="http://schemas.microsoft.com/office/2019/extlst" xmlns:r="http://schemas.openxmlformats.org/officeDocument/2006/relationships" xmlns:m="http://schemas.openxmlformats.org/officeDocument/2006/math" xmlns:v="urn:schemas-microsoft-com:vml" xmlns:wp14="http://schemas.microsoft.com/office/word/2010/wordprocessingDrawing" xmlns:wp="http://schemas.openxmlformats.org/drawingml/2006/wordprocessingDrawing" xmlns:w10="urn:schemas-microsoft-com:office:word" xmlns:w="http://schemas.openxmlformats.org/wordprocessingml/2006/main" xmlns:w14="http://schemas.microsoft.com/office/word/2010/wordml" xmlns:w15="http://schemas.microsoft.com/office/word/2012/wordml" xmlns:w16cex="http://schemas.microsoft.com/office/word/2018/wordml/cex" xmlns:w16cid="http://schemas.microsoft.com/office/word/2016/wordml/cid" xmlns:w16="http://schemas.microsoft.com/office/word/2018/wordml" xmlns:w16sdtdh="http://schemas.microsoft.com/office/word/2020/wordml/sdtdatahash" xmlns:w16se="http://schemas.microsoft.com/office/word/2015/wordml/symex" xmlns:wpg="http://schemas.microsoft.com/office/word/2010/wordprocessingGroup" xmlns:wpi="http://schemas.microsoft.com/office/word/2010/wordprocessingInk" xmlns:wne="http://schemas.microsoft.com/office/word/2006/wordml" xmlns:wps="http://schemas.microsoft.com/office/word/2010/wordprocessingShape" mc:Ignorable="w14 w15 w16se w16cid w16 w16cex w16sdtdh wp14">
+  <w16cid:commentId w16cid:paraId="32DE182B" w16cid:durableId="0B88ABC9"/>
+  <w16cid:commentId w16cid:paraId="1E99EA86" w16cid:durableId="36B22131"/>
+</w16cid:commentsIds>
 </file>
 
 <file path=word/numbering.xml><?xml version="1.0" encoding="utf-8"?>
@@ -3720,6 +3331,14 @@
     <w:abstractNumId w:val="1"/>
   </w:num>
 </w:numbering>
+</file>
+
+<file path=word/people.xml><?xml version="1.0" encoding="utf-8"?>
+<w15:people xmlns:wpc="http://schemas.microsoft.com/office/word/2010/wordprocessingCanvas" xmlns:cx="http://schemas.microsoft.com/office/drawing/2014/chartex" xmlns:cx1="http://schemas.microsoft.com/office/drawing/2015/9/8/chartex" xmlns:cx2="http://schemas.microsoft.com/office/drawing/2015/10/21/chartex" xmlns:cx3="http://schemas.microsoft.com/office/drawing/2016/5/9/chartex" xmlns:cx4="http://schemas.microsoft.com/office/drawing/2016/5/10/chartex" xmlns:cx5="http://schemas.microsoft.com/office/drawing/2016/5/11/chartex" xmlns:cx6="http://schemas.microsoft.com/office/drawing/2016/5/12/chartex" xmlns:cx7="http://schemas.microsoft.com/office/drawing/2016/5/13/chartex" xmlns:cx8="http://schemas.microsoft.com/office/drawing/2016/5/14/chartex" xmlns:mc="http://schemas.openxmlformats.org/markup-compatibility/2006" xmlns:aink="http://schemas.microsoft.com/office/drawing/2016/ink" xmlns:am3d="http://schemas.microsoft.com/office/drawing/2017/model3d" xmlns:o="urn:schemas-microsoft-com:office:office" xmlns:oel="http://schemas.microsoft.com/office/2019/extlst" xmlns:r="http://schemas.openxmlformats.org/officeDocument/2006/relationships" xmlns:m="http://schemas.openxmlformats.org/officeDocument/2006/math" xmlns:v="urn:schemas-microsoft-com:vml" xmlns:wp14="http://schemas.microsoft.com/office/word/2010/wordprocessingDrawing" xmlns:wp="http://schemas.openxmlformats.org/drawingml/2006/wordprocessingDrawing" xmlns:w10="urn:schemas-microsoft-com:office:word" xmlns:w="http://schemas.openxmlformats.org/wordprocessingml/2006/main" xmlns:w14="http://schemas.microsoft.com/office/word/2010/wordml" xmlns:w15="http://schemas.microsoft.com/office/word/2012/wordml" xmlns:w16cex="http://schemas.microsoft.com/office/word/2018/wordml/cex" xmlns:w16cid="http://schemas.microsoft.com/office/word/2016/wordml/cid" xmlns:w16="http://schemas.microsoft.com/office/word/2018/wordml" xmlns:w16sdtdh="http://schemas.microsoft.com/office/word/2020/wordml/sdtdatahash" xmlns:w16se="http://schemas.microsoft.com/office/word/2015/wordml/symex" xmlns:wpg="http://schemas.microsoft.com/office/word/2010/wordprocessingGroup" xmlns:wpi="http://schemas.microsoft.com/office/word/2010/wordprocessingInk" xmlns:wne="http://schemas.microsoft.com/office/word/2006/wordml" xmlns:wps="http://schemas.microsoft.com/office/word/2010/wordprocessingShape" mc:Ignorable="w14 w15 w16se w16cid w16 w16cex w16sdtdh wp14">
+  <w15:person w15:author="Schalk, R. (Ruben)">
+    <w15:presenceInfo w15:providerId="AD" w15:userId="S::r.schalk@uu.nl::0932cef5-6885-4d3c-ad86-e25174ec2438"/>
+  </w15:person>
+</w15:people>
 </file>
 
 <file path=word/styles.xml><?xml version="1.0" encoding="utf-8"?>
@@ -4155,6 +3774,7 @@
   <w:style w:type="character" w:default="1" w:styleId="Standaardalinea-lettertype">
     <w:name w:val="Default Paragraph Font"/>
     <w:uiPriority w:val="1"/>
+    <w:semiHidden/>
     <w:unhideWhenUsed/>
   </w:style>
   <w:style w:type="table" w:default="1" w:styleId="Standaardtabel">
@@ -4224,6 +3844,80 @@
         <w:insideV w:val="single" w:sz="4" w:space="0" w:color="auto"/>
       </w:tblBorders>
     </w:tblPr>
+  </w:style>
+  <w:style w:type="character" w:styleId="Verwijzingopmerking">
+    <w:name w:val="annotation reference"/>
+    <w:basedOn w:val="Standaardalinea-lettertype"/>
+    <w:uiPriority w:val="99"/>
+    <w:semiHidden/>
+    <w:unhideWhenUsed/>
+    <w:rsid w:val="00A74DAE"/>
+    <w:rPr>
+      <w:sz w:val="16"/>
+      <w:szCs w:val="16"/>
+    </w:rPr>
+  </w:style>
+  <w:style w:type="paragraph" w:styleId="Tekstopmerking">
+    <w:name w:val="annotation text"/>
+    <w:basedOn w:val="Standaard"/>
+    <w:link w:val="TekstopmerkingChar"/>
+    <w:uiPriority w:val="99"/>
+    <w:semiHidden/>
+    <w:unhideWhenUsed/>
+    <w:rsid w:val="00A74DAE"/>
+    <w:pPr>
+      <w:spacing w:line="240" w:lineRule="auto"/>
+    </w:pPr>
+    <w:rPr>
+      <w:sz w:val="20"/>
+      <w:szCs w:val="20"/>
+    </w:rPr>
+  </w:style>
+  <w:style w:type="character" w:customStyle="1" w:styleId="TekstopmerkingChar">
+    <w:name w:val="Tekst opmerking Char"/>
+    <w:basedOn w:val="Standaardalinea-lettertype"/>
+    <w:link w:val="Tekstopmerking"/>
+    <w:uiPriority w:val="99"/>
+    <w:semiHidden/>
+    <w:rsid w:val="00A74DAE"/>
+    <w:rPr>
+      <w:rFonts w:ascii="Times New Roman" w:hAnsi="Times New Roman"/>
+      <w:kern w:val="0"/>
+      <w:sz w:val="20"/>
+      <w:szCs w:val="20"/>
+      <w14:ligatures w14:val="none"/>
+    </w:rPr>
+  </w:style>
+  <w:style w:type="paragraph" w:styleId="Onderwerpvanopmerking">
+    <w:name w:val="annotation subject"/>
+    <w:basedOn w:val="Tekstopmerking"/>
+    <w:next w:val="Tekstopmerking"/>
+    <w:link w:val="OnderwerpvanopmerkingChar"/>
+    <w:uiPriority w:val="99"/>
+    <w:semiHidden/>
+    <w:unhideWhenUsed/>
+    <w:rsid w:val="00A74DAE"/>
+    <w:rPr>
+      <w:b/>
+      <w:bCs/>
+    </w:rPr>
+  </w:style>
+  <w:style w:type="character" w:customStyle="1" w:styleId="OnderwerpvanopmerkingChar">
+    <w:name w:val="Onderwerp van opmerking Char"/>
+    <w:basedOn w:val="TekstopmerkingChar"/>
+    <w:link w:val="Onderwerpvanopmerking"/>
+    <w:uiPriority w:val="99"/>
+    <w:semiHidden/>
+    <w:rsid w:val="00A74DAE"/>
+    <w:rPr>
+      <w:rFonts w:ascii="Times New Roman" w:hAnsi="Times New Roman"/>
+      <w:b/>
+      <w:bCs/>
+      <w:kern w:val="0"/>
+      <w:sz w:val="20"/>
+      <w:szCs w:val="20"/>
+      <w14:ligatures w14:val="none"/>
+    </w:rPr>
   </w:style>
 </w:styles>
 </file>

</xml_diff>

<commit_message>
Update Plan van aanpak analyse Axiell thesauri.docx
</commit_message>
<xml_diff>
--- a/Plan van aanpak analyse Axiell thesauri.docx
+++ b/Plan van aanpak analyse Axiell thesauri.docx
@@ -14,7 +14,21 @@
         <w:rPr>
           <w:lang w:val="nl-NL"/>
         </w:rPr>
-        <w:t>Plan van aanpak analyse Axiell t</w:t>
+        <w:t xml:space="preserve">Plan van aanpak analyse </w:t>
+      </w:r>
+      <w:proofErr w:type="spellStart"/>
+      <w:r>
+        <w:rPr>
+          <w:lang w:val="nl-NL"/>
+        </w:rPr>
+        <w:t>Axiell</w:t>
+      </w:r>
+      <w:proofErr w:type="spellEnd"/>
+      <w:r>
+        <w:rPr>
+          <w:lang w:val="nl-NL"/>
+        </w:rPr>
+        <w:t xml:space="preserve"> t</w:t>
       </w:r>
       <w:r>
         <w:rPr>
@@ -56,13 +70,49 @@
         <w:rPr>
           <w:lang w:val="nl-NL"/>
         </w:rPr>
-        <w:t>thesaurustermen binnen Axiell Collections</w:t>
-      </w:r>
-      <w:r>
-        <w:rPr>
-          <w:lang w:val="nl-NL"/>
-        </w:rPr>
-        <w:t xml:space="preserve"> nog niet gestandaardiseerd en verrijkt met URI’s van g</w:t>
+        <w:t xml:space="preserve">thesaurustermen binnen </w:t>
+      </w:r>
+      <w:proofErr w:type="spellStart"/>
+      <w:r>
+        <w:rPr>
+          <w:lang w:val="nl-NL"/>
+        </w:rPr>
+        <w:t>Axiell</w:t>
+      </w:r>
+      <w:proofErr w:type="spellEnd"/>
+      <w:r>
+        <w:rPr>
+          <w:lang w:val="nl-NL"/>
+        </w:rPr>
+        <w:t xml:space="preserve"> </w:t>
+      </w:r>
+      <w:proofErr w:type="spellStart"/>
+      <w:r>
+        <w:rPr>
+          <w:lang w:val="nl-NL"/>
+        </w:rPr>
+        <w:t>Collections</w:t>
+      </w:r>
+      <w:proofErr w:type="spellEnd"/>
+      <w:r>
+        <w:rPr>
+          <w:lang w:val="nl-NL"/>
+        </w:rPr>
+        <w:t xml:space="preserve"> nog niet gestandaardiseerd en verrijkt met </w:t>
+      </w:r>
+      <w:proofErr w:type="spellStart"/>
+      <w:r>
+        <w:rPr>
+          <w:lang w:val="nl-NL"/>
+        </w:rPr>
+        <w:t>URI’s</w:t>
+      </w:r>
+      <w:proofErr w:type="spellEnd"/>
+      <w:r>
+        <w:rPr>
+          <w:lang w:val="nl-NL"/>
+        </w:rPr>
+        <w:t xml:space="preserve"> van g</w:t>
       </w:r>
       <w:r>
         <w:rPr>
@@ -74,31 +124,143 @@
         <w:rPr>
           <w:lang w:val="nl-NL"/>
         </w:rPr>
-        <w:t xml:space="preserve"> Hierdoor zijn objecten niet goed vindbaar, slecht verwijsbaar en daardoor niet te koppelen met objecten uit andere collecties. Zoals aanbevolen in de DERA moeten bronhouders ervoor zorgen dat objecten in digitale collecties verwijzen naar gedeelde termen en daarbij horende URI’s (webadressen), zodat erfgoeddata gebruiksvriendelijker wordt. </w:t>
-      </w:r>
-    </w:p>
-    <w:p>
-      <w:pPr>
-        <w:pStyle w:val="Geenafstand"/>
-        <w:jc w:val="both"/>
-        <w:rPr>
-          <w:lang w:val="nl-NL"/>
-        </w:rPr>
-      </w:pPr>
-    </w:p>
-    <w:p>
-      <w:pPr>
-        <w:pStyle w:val="Geenafstand"/>
-        <w:jc w:val="both"/>
-        <w:rPr>
-          <w:lang w:val="nl-NL"/>
-        </w:rPr>
-      </w:pPr>
-      <w:r>
-        <w:rPr>
-          <w:lang w:val="nl-NL"/>
-        </w:rPr>
-        <w:t xml:space="preserve">Voor nieuwe termen kan in de toekomst binnen Axiell Collections het Termenentwerk worden aangeroepen, wat dit proces vereenvoudigt. Voor al bestaande termen is dit geen oplossing, want dat vereist het handmatig selecteren van de juiste URI voor meer dan honderdduizend termen. Bovendien moeten hiervoor eerst de thesauri in Axiell Collections worden opgeschoond: termen moeten zoveel mogelijk gestandaardiseerd worden voordat ze kunnen worden voorzien van URI’s van gedeelde thesauri. </w:t>
+        <w:t xml:space="preserve"> Hierdoor zijn objecten niet goed vindbaar, slecht </w:t>
+      </w:r>
+      <w:proofErr w:type="spellStart"/>
+      <w:r>
+        <w:rPr>
+          <w:lang w:val="nl-NL"/>
+        </w:rPr>
+        <w:t>verwijsbaar</w:t>
+      </w:r>
+      <w:proofErr w:type="spellEnd"/>
+      <w:r>
+        <w:rPr>
+          <w:lang w:val="nl-NL"/>
+        </w:rPr>
+        <w:t xml:space="preserve"> en daardoor niet te koppelen met objecten uit andere collecties. Zoals aanbevolen in de DERA moeten bronhouders ervoor zorgen dat objecten in digitale collecties verwijzen naar gedeelde termen en daarbij horende </w:t>
+      </w:r>
+      <w:proofErr w:type="spellStart"/>
+      <w:r>
+        <w:rPr>
+          <w:lang w:val="nl-NL"/>
+        </w:rPr>
+        <w:t>URI’s</w:t>
+      </w:r>
+      <w:proofErr w:type="spellEnd"/>
+      <w:r>
+        <w:rPr>
+          <w:lang w:val="nl-NL"/>
+        </w:rPr>
+        <w:t xml:space="preserve"> (webadressen), zodat erfgoeddata gebruiksvriendelijker wordt. </w:t>
+      </w:r>
+    </w:p>
+    <w:p>
+      <w:pPr>
+        <w:pStyle w:val="Geenafstand"/>
+        <w:jc w:val="both"/>
+        <w:rPr>
+          <w:lang w:val="nl-NL"/>
+        </w:rPr>
+      </w:pPr>
+    </w:p>
+    <w:p>
+      <w:pPr>
+        <w:pStyle w:val="Geenafstand"/>
+        <w:jc w:val="both"/>
+        <w:rPr>
+          <w:lang w:val="nl-NL"/>
+        </w:rPr>
+      </w:pPr>
+      <w:r>
+        <w:rPr>
+          <w:lang w:val="nl-NL"/>
+        </w:rPr>
+        <w:t xml:space="preserve">Voor nieuwe termen kan in de toekomst binnen </w:t>
+      </w:r>
+      <w:proofErr w:type="spellStart"/>
+      <w:r>
+        <w:rPr>
+          <w:lang w:val="nl-NL"/>
+        </w:rPr>
+        <w:t>Axiell</w:t>
+      </w:r>
+      <w:proofErr w:type="spellEnd"/>
+      <w:r>
+        <w:rPr>
+          <w:lang w:val="nl-NL"/>
+        </w:rPr>
+        <w:t xml:space="preserve"> </w:t>
+      </w:r>
+      <w:proofErr w:type="spellStart"/>
+      <w:r>
+        <w:rPr>
+          <w:lang w:val="nl-NL"/>
+        </w:rPr>
+        <w:t>Collections</w:t>
+      </w:r>
+      <w:proofErr w:type="spellEnd"/>
+      <w:r>
+        <w:rPr>
+          <w:lang w:val="nl-NL"/>
+        </w:rPr>
+        <w:t xml:space="preserve"> het </w:t>
+      </w:r>
+      <w:proofErr w:type="spellStart"/>
+      <w:r>
+        <w:rPr>
+          <w:lang w:val="nl-NL"/>
+        </w:rPr>
+        <w:t>Termenentwerk</w:t>
+      </w:r>
+      <w:proofErr w:type="spellEnd"/>
+      <w:r>
+        <w:rPr>
+          <w:lang w:val="nl-NL"/>
+        </w:rPr>
+        <w:t xml:space="preserve"> worden aangeroepen, wat dit proces vereenvoudigt. Voor al bestaande termen is dit geen oplossing, want dat vereist het handmatig selecteren van de juiste URI voor meer dan honderdduizend termen. Bovendien moeten hiervoor eerst de thesauri in </w:t>
+      </w:r>
+      <w:proofErr w:type="spellStart"/>
+      <w:r>
+        <w:rPr>
+          <w:lang w:val="nl-NL"/>
+        </w:rPr>
+        <w:t>Axiell</w:t>
+      </w:r>
+      <w:proofErr w:type="spellEnd"/>
+      <w:r>
+        <w:rPr>
+          <w:lang w:val="nl-NL"/>
+        </w:rPr>
+        <w:t xml:space="preserve"> </w:t>
+      </w:r>
+      <w:proofErr w:type="spellStart"/>
+      <w:r>
+        <w:rPr>
+          <w:lang w:val="nl-NL"/>
+        </w:rPr>
+        <w:t>Collections</w:t>
+      </w:r>
+      <w:proofErr w:type="spellEnd"/>
+      <w:r>
+        <w:rPr>
+          <w:lang w:val="nl-NL"/>
+        </w:rPr>
+        <w:t xml:space="preserve"> worden opgeschoond: termen moeten zoveel mogelijk gestandaardiseerd worden voordat ze kunnen worden voorzien van </w:t>
+      </w:r>
+      <w:proofErr w:type="spellStart"/>
+      <w:r>
+        <w:rPr>
+          <w:lang w:val="nl-NL"/>
+        </w:rPr>
+        <w:t>URI’s</w:t>
+      </w:r>
+      <w:proofErr w:type="spellEnd"/>
+      <w:r>
+        <w:rPr>
+          <w:lang w:val="nl-NL"/>
+        </w:rPr>
+        <w:t xml:space="preserve"> van gedeelde thesauri. </w:t>
       </w:r>
     </w:p>
     <w:p>
@@ -140,7 +302,35 @@
         <w:rPr>
           <w:lang w:val="nl-NL"/>
         </w:rPr>
-        <w:t xml:space="preserve">onze Axiell thesauri op te schonen en uiteindelijk te voorzien van URI’s </w:t>
+        <w:t xml:space="preserve">onze </w:t>
+      </w:r>
+      <w:proofErr w:type="spellStart"/>
+      <w:r>
+        <w:rPr>
+          <w:lang w:val="nl-NL"/>
+        </w:rPr>
+        <w:t>Axiell</w:t>
+      </w:r>
+      <w:proofErr w:type="spellEnd"/>
+      <w:r>
+        <w:rPr>
+          <w:lang w:val="nl-NL"/>
+        </w:rPr>
+        <w:t xml:space="preserve"> thesauri op te schonen en uiteindelijk te voorzien van </w:t>
+      </w:r>
+      <w:proofErr w:type="spellStart"/>
+      <w:r>
+        <w:rPr>
+          <w:lang w:val="nl-NL"/>
+        </w:rPr>
+        <w:t>URI’s</w:t>
+      </w:r>
+      <w:proofErr w:type="spellEnd"/>
+      <w:r>
+        <w:rPr>
+          <w:lang w:val="nl-NL"/>
+        </w:rPr>
+        <w:t xml:space="preserve"> </w:t>
       </w:r>
       <w:r>
         <w:rPr>
@@ -200,7 +390,14 @@
         <w:rPr>
           <w:lang w:val="nl-NL"/>
         </w:rPr>
-        <w:t>Voor het geautomatiseerd standaardiseren en toevoegen van URI</w:t>
+        <w:t xml:space="preserve">Voor het geautomatiseerd standaardiseren en toevoegen van </w:t>
+      </w:r>
+      <w:proofErr w:type="spellStart"/>
+      <w:r>
+        <w:rPr>
+          <w:lang w:val="nl-NL"/>
+        </w:rPr>
+        <w:t>URI</w:t>
       </w:r>
       <w:r>
         <w:rPr>
@@ -212,13 +409,48 @@
         <w:rPr>
           <w:lang w:val="nl-NL"/>
         </w:rPr>
-        <w:t xml:space="preserve">s </w:t>
-      </w:r>
-      <w:r>
-        <w:rPr>
-          <w:lang w:val="nl-NL"/>
-        </w:rPr>
-        <w:t xml:space="preserve">aan termen binnen Axiell Collections </w:t>
+        <w:t>s</w:t>
+      </w:r>
+      <w:proofErr w:type="spellEnd"/>
+      <w:r>
+        <w:rPr>
+          <w:lang w:val="nl-NL"/>
+        </w:rPr>
+        <w:t xml:space="preserve"> </w:t>
+      </w:r>
+      <w:r>
+        <w:rPr>
+          <w:lang w:val="nl-NL"/>
+        </w:rPr>
+        <w:t xml:space="preserve">aan termen binnen </w:t>
+      </w:r>
+      <w:proofErr w:type="spellStart"/>
+      <w:r>
+        <w:rPr>
+          <w:lang w:val="nl-NL"/>
+        </w:rPr>
+        <w:t>Axiell</w:t>
+      </w:r>
+      <w:proofErr w:type="spellEnd"/>
+      <w:r>
+        <w:rPr>
+          <w:lang w:val="nl-NL"/>
+        </w:rPr>
+        <w:t xml:space="preserve"> </w:t>
+      </w:r>
+      <w:proofErr w:type="spellStart"/>
+      <w:r>
+        <w:rPr>
+          <w:lang w:val="nl-NL"/>
+        </w:rPr>
+        <w:t>Collections</w:t>
+      </w:r>
+      <w:proofErr w:type="spellEnd"/>
+      <w:r>
+        <w:rPr>
+          <w:lang w:val="nl-NL"/>
+        </w:rPr>
+        <w:t xml:space="preserve"> </w:t>
       </w:r>
       <w:r>
         <w:rPr>
@@ -264,7 +496,21 @@
         <w:rPr>
           <w:lang w:val="nl-NL"/>
         </w:rPr>
-        <w:t xml:space="preserve">Zolang er binnen de thesaurus termen zijn die of identiek zijn ofwel hetzelfde betekenen maar anders zijn geschreven (denk aan ‘textiel’ en ‘Textiel’), dan moeten deze eerst worden samengevoegd binnen Axiell. </w:t>
+        <w:t xml:space="preserve">Zolang er binnen de thesaurus termen zijn die of identiek zijn ofwel hetzelfde betekenen maar anders zijn geschreven (denk aan ‘textiel’ en ‘Textiel’), dan moeten deze eerst worden samengevoegd binnen </w:t>
+      </w:r>
+      <w:proofErr w:type="spellStart"/>
+      <w:r>
+        <w:rPr>
+          <w:lang w:val="nl-NL"/>
+        </w:rPr>
+        <w:t>Axiell</w:t>
+      </w:r>
+      <w:proofErr w:type="spellEnd"/>
+      <w:r>
+        <w:rPr>
+          <w:lang w:val="nl-NL"/>
+        </w:rPr>
+        <w:t xml:space="preserve">. </w:t>
       </w:r>
       <w:commentRangeStart w:id="0"/>
       <w:r>
@@ -350,7 +596,35 @@
         <w:rPr>
           <w:lang w:val="nl-NL"/>
         </w:rPr>
-        <w:t>ventueel zou je aan beide spellingsvarianten van textiel een URI kunnen toevoegen en hopen dat Axiell in de toekomst thesaurustermen en daaraan gekoppelde objecten kan samenvoegen a.d.h.v. identieke URI’s.</w:t>
+        <w:t xml:space="preserve">ventueel zou je aan beide spellingsvarianten van textiel een URI kunnen toevoegen en hopen dat </w:t>
+      </w:r>
+      <w:proofErr w:type="spellStart"/>
+      <w:r>
+        <w:rPr>
+          <w:lang w:val="nl-NL"/>
+        </w:rPr>
+        <w:t>Axiell</w:t>
+      </w:r>
+      <w:proofErr w:type="spellEnd"/>
+      <w:r>
+        <w:rPr>
+          <w:lang w:val="nl-NL"/>
+        </w:rPr>
+        <w:t xml:space="preserve"> in de toekomst thesaurustermen en daaraan gekoppelde objecten kan samenvoegen a.d.h.v. identieke </w:t>
+      </w:r>
+      <w:proofErr w:type="spellStart"/>
+      <w:r>
+        <w:rPr>
+          <w:lang w:val="nl-NL"/>
+        </w:rPr>
+        <w:t>URI’s</w:t>
+      </w:r>
+      <w:proofErr w:type="spellEnd"/>
+      <w:r>
+        <w:rPr>
+          <w:lang w:val="nl-NL"/>
+        </w:rPr>
+        <w:t>.</w:t>
       </w:r>
       <w:r>
         <w:rPr>
@@ -399,7 +673,35 @@
         <w:rPr>
           <w:lang w:val="nl-NL"/>
         </w:rPr>
-        <w:t xml:space="preserve"> worden teruggeladen in Axiell. Bovendien spelen hier inhoudelijke keuzes: welke term dient</w:t>
+        <w:t xml:space="preserve"> worden </w:t>
+      </w:r>
+      <w:proofErr w:type="spellStart"/>
+      <w:r>
+        <w:rPr>
+          <w:lang w:val="nl-NL"/>
+        </w:rPr>
+        <w:t>teruggeladen</w:t>
+      </w:r>
+      <w:proofErr w:type="spellEnd"/>
+      <w:r>
+        <w:rPr>
+          <w:lang w:val="nl-NL"/>
+        </w:rPr>
+        <w:t xml:space="preserve"> in </w:t>
+      </w:r>
+      <w:proofErr w:type="spellStart"/>
+      <w:r>
+        <w:rPr>
+          <w:lang w:val="nl-NL"/>
+        </w:rPr>
+        <w:t>Axiell</w:t>
+      </w:r>
+      <w:proofErr w:type="spellEnd"/>
+      <w:r>
+        <w:rPr>
+          <w:lang w:val="nl-NL"/>
+        </w:rPr>
+        <w:t>. Bovendien spelen hier inhoudelijke keuzes: welke term dient</w:t>
       </w:r>
       <w:r>
         <w:rPr>
@@ -546,19 +848,49 @@
         <w:rPr>
           <w:lang w:val="nl-NL"/>
         </w:rPr>
-        <w:t>werkproces opgezet worden om dergelijke termen systematisch te evalueren en te wijzigen binnen Axiell</w:t>
-      </w:r>
-      <w:r>
-        <w:rPr>
-          <w:lang w:val="nl-NL"/>
-        </w:rPr>
-        <w:t xml:space="preserve"> Collections</w:t>
-      </w:r>
-      <w:r>
-        <w:rPr>
-          <w:lang w:val="nl-NL"/>
-        </w:rPr>
-        <w:t>, om daarna URI’s toe te kunnen voegen.</w:t>
+        <w:t xml:space="preserve">werkproces opgezet worden om dergelijke termen systematisch te evalueren en te wijzigen binnen </w:t>
+      </w:r>
+      <w:proofErr w:type="spellStart"/>
+      <w:r>
+        <w:rPr>
+          <w:lang w:val="nl-NL"/>
+        </w:rPr>
+        <w:t>Axiell</w:t>
+      </w:r>
+      <w:proofErr w:type="spellEnd"/>
+      <w:r>
+        <w:rPr>
+          <w:lang w:val="nl-NL"/>
+        </w:rPr>
+        <w:t xml:space="preserve"> </w:t>
+      </w:r>
+      <w:proofErr w:type="spellStart"/>
+      <w:r>
+        <w:rPr>
+          <w:lang w:val="nl-NL"/>
+        </w:rPr>
+        <w:t>Collections</w:t>
+      </w:r>
+      <w:proofErr w:type="spellEnd"/>
+      <w:r>
+        <w:rPr>
+          <w:lang w:val="nl-NL"/>
+        </w:rPr>
+        <w:t xml:space="preserve">, om daarna </w:t>
+      </w:r>
+      <w:proofErr w:type="spellStart"/>
+      <w:r>
+        <w:rPr>
+          <w:lang w:val="nl-NL"/>
+        </w:rPr>
+        <w:t>URI’s</w:t>
+      </w:r>
+      <w:proofErr w:type="spellEnd"/>
+      <w:r>
+        <w:rPr>
+          <w:lang w:val="nl-NL"/>
+        </w:rPr>
+        <w:t xml:space="preserve"> toe te kunnen voegen.</w:t>
       </w:r>
       <w:r>
         <w:rPr>
@@ -790,7 +1122,21 @@
         <w:rPr>
           <w:lang w:val="nl-NL"/>
         </w:rPr>
-        <w:t>Het totaal aantal termen in Axiell is 106.984</w:t>
+        <w:t xml:space="preserve">Het totaal aantal termen in </w:t>
+      </w:r>
+      <w:proofErr w:type="spellStart"/>
+      <w:r>
+        <w:rPr>
+          <w:lang w:val="nl-NL"/>
+        </w:rPr>
+        <w:t>Axiell</w:t>
+      </w:r>
+      <w:proofErr w:type="spellEnd"/>
+      <w:r>
+        <w:rPr>
+          <w:lang w:val="nl-NL"/>
+        </w:rPr>
+        <w:t xml:space="preserve"> is 106.984</w:t>
       </w:r>
       <w:r>
         <w:rPr>
@@ -929,13 +1275,31 @@
                 <w:szCs w:val="20"/>
               </w:rPr>
             </w:pPr>
-            <w:r>
-              <w:rPr>
-                <w:sz w:val="20"/>
-                <w:szCs w:val="20"/>
-              </w:rPr>
-              <w:t>geografisch trefwoord</w:t>
-            </w:r>
+            <w:proofErr w:type="spellStart"/>
+            <w:r>
+              <w:rPr>
+                <w:sz w:val="20"/>
+                <w:szCs w:val="20"/>
+              </w:rPr>
+              <w:t>geografisch</w:t>
+            </w:r>
+            <w:proofErr w:type="spellEnd"/>
+            <w:r>
+              <w:rPr>
+                <w:sz w:val="20"/>
+                <w:szCs w:val="20"/>
+              </w:rPr>
+              <w:t xml:space="preserve"> </w:t>
+            </w:r>
+            <w:proofErr w:type="spellStart"/>
+            <w:r>
+              <w:rPr>
+                <w:sz w:val="20"/>
+                <w:szCs w:val="20"/>
+              </w:rPr>
+              <w:t>trefwoord</w:t>
+            </w:r>
+            <w:proofErr w:type="spellEnd"/>
           </w:p>
         </w:tc>
         <w:tc>
@@ -982,6 +1346,7 @@
                 <w:szCs w:val="20"/>
               </w:rPr>
             </w:pPr>
+            <w:proofErr w:type="spellStart"/>
             <w:r>
               <w:rPr>
                 <w:sz w:val="20"/>
@@ -989,6 +1354,7 @@
               </w:rPr>
               <w:t>onderwerp</w:t>
             </w:r>
+            <w:proofErr w:type="spellEnd"/>
           </w:p>
         </w:tc>
         <w:tc>
@@ -1035,6 +1401,7 @@
                 <w:szCs w:val="20"/>
               </w:rPr>
             </w:pPr>
+            <w:proofErr w:type="spellStart"/>
             <w:r>
               <w:rPr>
                 <w:sz w:val="20"/>
@@ -1042,6 +1409,7 @@
               </w:rPr>
               <w:t>plaats</w:t>
             </w:r>
+            <w:proofErr w:type="spellEnd"/>
           </w:p>
         </w:tc>
         <w:tc>
@@ -1088,6 +1456,7 @@
                 <w:szCs w:val="20"/>
               </w:rPr>
             </w:pPr>
+            <w:proofErr w:type="spellStart"/>
             <w:r>
               <w:rPr>
                 <w:sz w:val="20"/>
@@ -1095,6 +1464,7 @@
               </w:rPr>
               <w:t>classificatie</w:t>
             </w:r>
+            <w:proofErr w:type="spellEnd"/>
           </w:p>
         </w:tc>
         <w:tc>
@@ -1141,6 +1511,7 @@
                 <w:szCs w:val="20"/>
               </w:rPr>
             </w:pPr>
+            <w:proofErr w:type="spellStart"/>
             <w:r>
               <w:rPr>
                 <w:sz w:val="20"/>
@@ -1148,6 +1519,7 @@
               </w:rPr>
               <w:t>objectnaam</w:t>
             </w:r>
+            <w:proofErr w:type="spellEnd"/>
           </w:p>
         </w:tc>
         <w:tc>
@@ -1194,13 +1566,31 @@
                 <w:szCs w:val="20"/>
               </w:rPr>
             </w:pPr>
-            <w:r>
-              <w:rPr>
-                <w:sz w:val="20"/>
-                <w:szCs w:val="20"/>
-              </w:rPr>
-              <w:t>geografisch trefwoord#plaats</w:t>
-            </w:r>
+            <w:proofErr w:type="spellStart"/>
+            <w:r>
+              <w:rPr>
+                <w:sz w:val="20"/>
+                <w:szCs w:val="20"/>
+              </w:rPr>
+              <w:t>geografisch</w:t>
+            </w:r>
+            <w:proofErr w:type="spellEnd"/>
+            <w:r>
+              <w:rPr>
+                <w:sz w:val="20"/>
+                <w:szCs w:val="20"/>
+              </w:rPr>
+              <w:t xml:space="preserve"> </w:t>
+            </w:r>
+            <w:proofErr w:type="spellStart"/>
+            <w:r>
+              <w:rPr>
+                <w:sz w:val="20"/>
+                <w:szCs w:val="20"/>
+              </w:rPr>
+              <w:t>trefwoord#plaats</w:t>
+            </w:r>
+            <w:proofErr w:type="spellEnd"/>
           </w:p>
         </w:tc>
         <w:tc>
@@ -1247,13 +1637,31 @@
                 <w:szCs w:val="20"/>
               </w:rPr>
             </w:pPr>
-            <w:r>
-              <w:rPr>
-                <w:sz w:val="20"/>
-                <w:szCs w:val="20"/>
-              </w:rPr>
-              <w:t>geografisch trefwoord#plaats#onderwerp</w:t>
-            </w:r>
+            <w:proofErr w:type="spellStart"/>
+            <w:r>
+              <w:rPr>
+                <w:sz w:val="20"/>
+                <w:szCs w:val="20"/>
+              </w:rPr>
+              <w:t>geografisch</w:t>
+            </w:r>
+            <w:proofErr w:type="spellEnd"/>
+            <w:r>
+              <w:rPr>
+                <w:sz w:val="20"/>
+                <w:szCs w:val="20"/>
+              </w:rPr>
+              <w:t xml:space="preserve"> </w:t>
+            </w:r>
+            <w:proofErr w:type="spellStart"/>
+            <w:r>
+              <w:rPr>
+                <w:sz w:val="20"/>
+                <w:szCs w:val="20"/>
+              </w:rPr>
+              <w:t>trefwoord#plaats#onderwerp</w:t>
+            </w:r>
+            <w:proofErr w:type="spellEnd"/>
           </w:p>
         </w:tc>
         <w:tc>
@@ -1300,13 +1708,31 @@
                 <w:szCs w:val="20"/>
               </w:rPr>
             </w:pPr>
-            <w:r>
-              <w:rPr>
-                <w:sz w:val="20"/>
-                <w:szCs w:val="20"/>
-              </w:rPr>
-              <w:t>geografisch trefwoord#onderwerp</w:t>
-            </w:r>
+            <w:proofErr w:type="spellStart"/>
+            <w:r>
+              <w:rPr>
+                <w:sz w:val="20"/>
+                <w:szCs w:val="20"/>
+              </w:rPr>
+              <w:t>geografisch</w:t>
+            </w:r>
+            <w:proofErr w:type="spellEnd"/>
+            <w:r>
+              <w:rPr>
+                <w:sz w:val="20"/>
+                <w:szCs w:val="20"/>
+              </w:rPr>
+              <w:t xml:space="preserve"> </w:t>
+            </w:r>
+            <w:proofErr w:type="spellStart"/>
+            <w:r>
+              <w:rPr>
+                <w:sz w:val="20"/>
+                <w:szCs w:val="20"/>
+              </w:rPr>
+              <w:t>trefwoord#onderwerp</w:t>
+            </w:r>
+            <w:proofErr w:type="spellEnd"/>
           </w:p>
         </w:tc>
         <w:tc>
@@ -1353,6 +1779,7 @@
                 <w:szCs w:val="20"/>
               </w:rPr>
             </w:pPr>
+            <w:proofErr w:type="spellStart"/>
             <w:r>
               <w:rPr>
                 <w:sz w:val="20"/>
@@ -1360,6 +1787,7 @@
               </w:rPr>
               <w:t>gemeente</w:t>
             </w:r>
+            <w:proofErr w:type="spellEnd"/>
           </w:p>
         </w:tc>
         <w:tc>
@@ -1406,13 +1834,31 @@
                 <w:szCs w:val="20"/>
               </w:rPr>
             </w:pPr>
-            <w:r>
-              <w:rPr>
-                <w:sz w:val="20"/>
-                <w:szCs w:val="20"/>
-              </w:rPr>
-              <w:t>plaats#geografisch trefwoord</w:t>
-            </w:r>
+            <w:proofErr w:type="spellStart"/>
+            <w:r>
+              <w:rPr>
+                <w:sz w:val="20"/>
+                <w:szCs w:val="20"/>
+              </w:rPr>
+              <w:t>plaats#geografisch</w:t>
+            </w:r>
+            <w:proofErr w:type="spellEnd"/>
+            <w:r>
+              <w:rPr>
+                <w:sz w:val="20"/>
+                <w:szCs w:val="20"/>
+              </w:rPr>
+              <w:t xml:space="preserve"> </w:t>
+            </w:r>
+            <w:proofErr w:type="spellStart"/>
+            <w:r>
+              <w:rPr>
+                <w:sz w:val="20"/>
+                <w:szCs w:val="20"/>
+              </w:rPr>
+              <w:t>trefwoord</w:t>
+            </w:r>
+            <w:proofErr w:type="spellEnd"/>
           </w:p>
         </w:tc>
         <w:tc>
@@ -1537,6 +1983,7 @@
               </w:rPr>
               <w:t xml:space="preserve">Aantal </w:t>
             </w:r>
+            <w:proofErr w:type="spellStart"/>
             <w:r>
               <w:rPr>
                 <w:b/>
@@ -1546,6 +1993,7 @@
               </w:rPr>
               <w:t>objecten</w:t>
             </w:r>
+            <w:proofErr w:type="spellEnd"/>
           </w:p>
         </w:tc>
       </w:tr>
@@ -1568,6 +2016,7 @@
                 <w:szCs w:val="20"/>
               </w:rPr>
             </w:pPr>
+            <w:proofErr w:type="spellStart"/>
             <w:r>
               <w:rPr>
                 <w:sz w:val="20"/>
@@ -1575,6 +2024,7 @@
               </w:rPr>
               <w:t>onderwerp</w:t>
             </w:r>
+            <w:proofErr w:type="spellEnd"/>
           </w:p>
         </w:tc>
         <w:tc>
@@ -1621,6 +2071,7 @@
                 <w:szCs w:val="20"/>
               </w:rPr>
             </w:pPr>
+            <w:proofErr w:type="spellStart"/>
             <w:r>
               <w:rPr>
                 <w:sz w:val="20"/>
@@ -1628,6 +2079,7 @@
               </w:rPr>
               <w:t>rechten#onderwerp</w:t>
             </w:r>
+            <w:proofErr w:type="spellEnd"/>
           </w:p>
         </w:tc>
         <w:tc>
@@ -1681,8 +2133,18 @@
                 <w:szCs w:val="20"/>
                 <w:lang w:val="nl-NL"/>
               </w:rPr>
-              <w:t>geografisch trefwoord#gemeente#plaats#filiaal#onderwerp</w:t>
-            </w:r>
+              <w:t xml:space="preserve">geografisch </w:t>
+            </w:r>
+            <w:proofErr w:type="spellStart"/>
+            <w:r>
+              <w:rPr>
+                <w:sz w:val="20"/>
+                <w:szCs w:val="20"/>
+                <w:lang w:val="nl-NL"/>
+              </w:rPr>
+              <w:t>trefwoord#gemeente#plaats#filiaal#onderwerp</w:t>
+            </w:r>
+            <w:proofErr w:type="spellEnd"/>
           </w:p>
         </w:tc>
         <w:tc>
@@ -1729,6 +2191,7 @@
                 <w:szCs w:val="20"/>
               </w:rPr>
             </w:pPr>
+            <w:proofErr w:type="spellStart"/>
             <w:r>
               <w:rPr>
                 <w:sz w:val="20"/>
@@ -1736,6 +2199,7 @@
               </w:rPr>
               <w:t>rol#onderwerp#beroep</w:t>
             </w:r>
+            <w:proofErr w:type="spellEnd"/>
           </w:p>
         </w:tc>
         <w:tc>
@@ -1782,6 +2246,7 @@
                 <w:szCs w:val="20"/>
               </w:rPr>
             </w:pPr>
+            <w:proofErr w:type="spellStart"/>
             <w:r>
               <w:rPr>
                 <w:sz w:val="20"/>
@@ -1789,6 +2254,7 @@
               </w:rPr>
               <w:t>collectie</w:t>
             </w:r>
+            <w:proofErr w:type="spellEnd"/>
           </w:p>
         </w:tc>
         <w:tc>
@@ -1835,13 +2301,31 @@
                 <w:szCs w:val="20"/>
               </w:rPr>
             </w:pPr>
-            <w:r>
-              <w:rPr>
-                <w:sz w:val="20"/>
-                <w:szCs w:val="20"/>
-              </w:rPr>
-              <w:t>geografisch trefwoord#land#plaats</w:t>
-            </w:r>
+            <w:proofErr w:type="spellStart"/>
+            <w:r>
+              <w:rPr>
+                <w:sz w:val="20"/>
+                <w:szCs w:val="20"/>
+              </w:rPr>
+              <w:t>geografisch</w:t>
+            </w:r>
+            <w:proofErr w:type="spellEnd"/>
+            <w:r>
+              <w:rPr>
+                <w:sz w:val="20"/>
+                <w:szCs w:val="20"/>
+              </w:rPr>
+              <w:t xml:space="preserve"> </w:t>
+            </w:r>
+            <w:proofErr w:type="spellStart"/>
+            <w:r>
+              <w:rPr>
+                <w:sz w:val="20"/>
+                <w:szCs w:val="20"/>
+              </w:rPr>
+              <w:t>trefwoord#land#plaats</w:t>
+            </w:r>
+            <w:proofErr w:type="spellEnd"/>
           </w:p>
         </w:tc>
         <w:tc>
@@ -1888,6 +2372,7 @@
                 <w:szCs w:val="20"/>
               </w:rPr>
             </w:pPr>
+            <w:proofErr w:type="spellStart"/>
             <w:r>
               <w:rPr>
                 <w:sz w:val="20"/>
@@ -1895,6 +2380,7 @@
               </w:rPr>
               <w:t>techniek</w:t>
             </w:r>
+            <w:proofErr w:type="spellEnd"/>
           </w:p>
         </w:tc>
         <w:tc>
@@ -1996,6 +2482,7 @@
                 <w:szCs w:val="20"/>
               </w:rPr>
             </w:pPr>
+            <w:proofErr w:type="spellStart"/>
             <w:r>
               <w:rPr>
                 <w:sz w:val="20"/>
@@ -2003,6 +2490,7 @@
               </w:rPr>
               <w:t>techniek#rol#objectnaam#onderwerp</w:t>
             </w:r>
+            <w:proofErr w:type="spellEnd"/>
           </w:p>
         </w:tc>
         <w:tc>
@@ -2049,6 +2537,7 @@
                 <w:szCs w:val="20"/>
               </w:rPr>
             </w:pPr>
+            <w:proofErr w:type="spellStart"/>
             <w:r>
               <w:rPr>
                 <w:sz w:val="20"/>
@@ -2056,6 +2545,7 @@
               </w:rPr>
               <w:t>onderwerp#objectnaam</w:t>
             </w:r>
+            <w:proofErr w:type="spellEnd"/>
           </w:p>
         </w:tc>
         <w:tc>
@@ -2156,7 +2646,35 @@
         <w:rPr>
           <w:lang w:val="nl-NL"/>
         </w:rPr>
-        <w:t>Om te beginnen kunnen we thesaurustermen verwijderen die geheel niet gebruikt worden binnen Axiell Collections B&amp;AC:</w:t>
+        <w:t xml:space="preserve">Om te beginnen kunnen we thesaurustermen verwijderen die geheel niet gebruikt worden binnen </w:t>
+      </w:r>
+      <w:proofErr w:type="spellStart"/>
+      <w:r>
+        <w:rPr>
+          <w:lang w:val="nl-NL"/>
+        </w:rPr>
+        <w:t>Axiell</w:t>
+      </w:r>
+      <w:proofErr w:type="spellEnd"/>
+      <w:r>
+        <w:rPr>
+          <w:lang w:val="nl-NL"/>
+        </w:rPr>
+        <w:t xml:space="preserve"> </w:t>
+      </w:r>
+      <w:proofErr w:type="spellStart"/>
+      <w:r>
+        <w:rPr>
+          <w:lang w:val="nl-NL"/>
+        </w:rPr>
+        <w:t>Collections</w:t>
+      </w:r>
+      <w:proofErr w:type="spellEnd"/>
+      <w:r>
+        <w:rPr>
+          <w:lang w:val="nl-NL"/>
+        </w:rPr>
+        <w:t xml:space="preserve"> B&amp;AC:</w:t>
       </w:r>
       <w:r>
         <w:rPr>
@@ -2274,153 +2792,190 @@
           <w:highlight w:val="yellow"/>
           <w:lang w:val="nl-NL"/>
         </w:rPr>
-        <w:t xml:space="preserve"> &gt; 494 see csv thesaurus_onderwerp_dubbel</w:t>
-      </w:r>
-      <w:commentRangeEnd w:id="1"/>
-      <w:r>
-        <w:rPr>
-          <w:rStyle w:val="Verwijzingopmerking"/>
-          <w:kern w:val="0"/>
-          <w14:ligatures w14:val="none"/>
-        </w:rPr>
-        <w:commentReference w:id="1"/>
-      </w:r>
-    </w:p>
-    <w:p>
-      <w:pPr>
-        <w:pStyle w:val="Geenafstand"/>
-        <w:jc w:val="both"/>
-        <w:rPr>
-          <w:i/>
-          <w:iCs/>
-          <w:lang w:val="nl-NL"/>
-        </w:rPr>
-      </w:pPr>
-    </w:p>
-    <w:p>
-      <w:pPr>
-        <w:pStyle w:val="Geenafstand"/>
-        <w:jc w:val="both"/>
-        <w:rPr>
-          <w:i/>
-          <w:iCs/>
-          <w:lang w:val="nl-NL"/>
-        </w:rPr>
-      </w:pPr>
-    </w:p>
-    <w:p>
-      <w:pPr>
-        <w:pStyle w:val="Geenafstand"/>
-        <w:jc w:val="both"/>
-        <w:rPr>
-          <w:lang w:val="nl-NL"/>
-        </w:rPr>
-      </w:pPr>
-      <w:r>
-        <w:rPr>
-          <w:i/>
-          <w:iCs/>
-          <w:lang w:val="nl-NL"/>
-        </w:rPr>
-        <w:t>Gedeelde termen – onderwerp</w:t>
-      </w:r>
-    </w:p>
-    <w:p>
-      <w:pPr>
-        <w:pStyle w:val="Geenafstand"/>
-        <w:jc w:val="both"/>
-        <w:rPr>
-          <w:lang w:val="nl-NL"/>
-        </w:rPr>
-      </w:pPr>
-    </w:p>
-    <w:p>
-      <w:pPr>
-        <w:pStyle w:val="Geenafstand"/>
-        <w:jc w:val="both"/>
-        <w:rPr>
-          <w:lang w:val="nl-NL"/>
-        </w:rPr>
-      </w:pPr>
-      <w:r>
-        <w:rPr>
-          <w:lang w:val="nl-NL"/>
-        </w:rPr>
-        <w:t>Voor nu richten we ons op de onderwerp en geografische thesaurus, omdat deze zowel qua termen als koppelingen met objecten het meest numeriek zijn.</w:t>
-      </w:r>
-    </w:p>
-    <w:p>
-      <w:pPr>
-        <w:pStyle w:val="Geenafstand"/>
-        <w:jc w:val="both"/>
-        <w:rPr>
-          <w:lang w:val="nl-NL"/>
-        </w:rPr>
-      </w:pPr>
-    </w:p>
-    <w:p>
-      <w:pPr>
-        <w:pStyle w:val="Geenafstand"/>
-        <w:jc w:val="both"/>
-        <w:rPr>
-          <w:lang w:val="nl-NL"/>
-        </w:rPr>
-      </w:pPr>
-      <w:r>
-        <w:rPr>
-          <w:lang w:val="nl-NL"/>
-        </w:rPr>
-        <w:t xml:space="preserve">Gedeelde termen worden binnen onderwerp aangegeven met een “;”. Het gaat om 595 termen, opgeslagen in bestand </w:t>
+        <w:t xml:space="preserve"> &gt; 494 </w:t>
+      </w:r>
+      <w:proofErr w:type="spellStart"/>
+      <w:r>
+        <w:rPr>
+          <w:highlight w:val="yellow"/>
+          <w:lang w:val="nl-NL"/>
+        </w:rPr>
+        <w:t>see</w:t>
+      </w:r>
+      <w:proofErr w:type="spellEnd"/>
+      <w:r>
+        <w:rPr>
+          <w:highlight w:val="yellow"/>
+          <w:lang w:val="nl-NL"/>
+        </w:rPr>
+        <w:t xml:space="preserve"> </w:t>
       </w:r>
       <w:r>
         <w:rPr>
           <w:rFonts w:ascii="Courier New" w:hAnsi="Courier New" w:cs="Courier New"/>
           <w:sz w:val="20"/>
           <w:szCs w:val="20"/>
-          <w:highlight w:val="lightGray"/>
-          <w:lang w:val="nl-NL"/>
-        </w:rPr>
-        <w:t>"thesaurus_onderwerp_gedeeld.csv"</w:t>
-      </w:r>
-      <w:r>
-        <w:rPr>
+          <w:highlight w:val="yellow"/>
+          <w:lang w:val="nl-NL"/>
+        </w:rPr>
+        <w:t>thesaurus_onderwerp_dubbel</w:t>
+      </w:r>
+      <w:commentRangeEnd w:id="1"/>
+      <w:r>
+        <w:rPr>
+          <w:rStyle w:val="Verwijzingopmerking"/>
           <w:rFonts w:ascii="Courier New" w:hAnsi="Courier New" w:cs="Courier New"/>
-          <w:lang w:val="nl-NL"/>
-        </w:rPr>
-        <w:t>.</w:t>
-      </w:r>
-    </w:p>
-    <w:p>
-      <w:pPr>
-        <w:pStyle w:val="Geenafstand"/>
-        <w:jc w:val="both"/>
-        <w:rPr>
-          <w:lang w:val="nl-NL"/>
-        </w:rPr>
-      </w:pPr>
-    </w:p>
-    <w:p>
-      <w:pPr>
-        <w:pStyle w:val="Geenafstand"/>
-        <w:jc w:val="both"/>
-        <w:rPr>
-          <w:lang w:val="nl-NL"/>
-        </w:rPr>
-      </w:pPr>
-      <w:r>
+          <w:kern w:val="0"/>
+          <w:sz w:val="20"/>
+          <w:szCs w:val="20"/>
+          <w14:ligatures w14:val="none"/>
+        </w:rPr>
+        <w:commentReference w:id="1"/>
+      </w:r>
+      <w:r>
+        <w:rPr>
+          <w:rFonts w:ascii="Courier New" w:hAnsi="Courier New" w:cs="Courier New"/>
+          <w:sz w:val="20"/>
+          <w:szCs w:val="20"/>
+          <w:lang w:val="nl-NL"/>
+        </w:rPr>
+        <w:t>.csv</w:t>
+      </w:r>
+    </w:p>
+    <w:p>
+      <w:pPr>
+        <w:pStyle w:val="Geenafstand"/>
+        <w:jc w:val="both"/>
         <w:rPr>
           <w:i/>
           <w:iCs/>
           <w:lang w:val="nl-NL"/>
         </w:rPr>
-        <w:t>Overeenkomstige termen</w:t>
-      </w:r>
-      <w:r>
+      </w:pPr>
+    </w:p>
+    <w:p>
+      <w:pPr>
+        <w:pStyle w:val="Geenafstand"/>
+        <w:jc w:val="both"/>
         <w:rPr>
           <w:i/>
           <w:iCs/>
           <w:lang w:val="nl-NL"/>
         </w:rPr>
+      </w:pPr>
+    </w:p>
+    <w:p>
+      <w:pPr>
+        <w:pStyle w:val="Geenafstand"/>
+        <w:jc w:val="both"/>
+        <w:rPr>
+          <w:lang w:val="nl-NL"/>
+        </w:rPr>
+      </w:pPr>
+      <w:r>
+        <w:rPr>
+          <w:i/>
+          <w:iCs/>
+          <w:lang w:val="nl-NL"/>
+        </w:rPr>
+        <w:t>Gedeelde termen – onderwerp</w:t>
+      </w:r>
+    </w:p>
+    <w:p>
+      <w:pPr>
+        <w:pStyle w:val="Geenafstand"/>
+        <w:jc w:val="both"/>
+        <w:rPr>
+          <w:lang w:val="nl-NL"/>
+        </w:rPr>
+      </w:pPr>
+    </w:p>
+    <w:p>
+      <w:pPr>
+        <w:pStyle w:val="Geenafstand"/>
+        <w:jc w:val="both"/>
+        <w:rPr>
+          <w:lang w:val="nl-NL"/>
+        </w:rPr>
+      </w:pPr>
+      <w:r>
+        <w:rPr>
+          <w:lang w:val="nl-NL"/>
+        </w:rPr>
+        <w:t>Voor nu richten we ons op de onderwerp en geografische thesaurus, omdat deze zowel qua termen als koppelingen met objecten het meest numeriek zijn.</w:t>
+      </w:r>
+    </w:p>
+    <w:p>
+      <w:pPr>
+        <w:pStyle w:val="Geenafstand"/>
+        <w:jc w:val="both"/>
+        <w:rPr>
+          <w:lang w:val="nl-NL"/>
+        </w:rPr>
+      </w:pPr>
+    </w:p>
+    <w:p>
+      <w:pPr>
+        <w:pStyle w:val="Geenafstand"/>
+        <w:jc w:val="both"/>
+        <w:rPr>
+          <w:lang w:val="nl-NL"/>
+        </w:rPr>
+      </w:pPr>
+      <w:r>
+        <w:rPr>
+          <w:lang w:val="nl-NL"/>
+        </w:rPr>
+        <w:t xml:space="preserve">Gedeelde termen worden binnen onderwerp aangegeven met een “;”. Het gaat om 595 termen, opgeslagen in bestand </w:t>
+      </w:r>
+      <w:r>
+        <w:rPr>
+          <w:rFonts w:ascii="Courier New" w:hAnsi="Courier New" w:cs="Courier New"/>
+          <w:sz w:val="20"/>
+          <w:szCs w:val="20"/>
+          <w:lang w:val="nl-NL"/>
+        </w:rPr>
+        <w:t>thesaurus_onderwerp_gedeeld.csv</w:t>
+      </w:r>
+      <w:r>
+        <w:rPr>
+          <w:rFonts w:ascii="Courier New" w:hAnsi="Courier New" w:cs="Courier New"/>
+          <w:lang w:val="nl-NL"/>
+        </w:rPr>
+        <w:t>.</w:t>
+      </w:r>
+    </w:p>
+    <w:p>
+      <w:pPr>
+        <w:pStyle w:val="Geenafstand"/>
+        <w:jc w:val="both"/>
+        <w:rPr>
+          <w:lang w:val="nl-NL"/>
+        </w:rPr>
+      </w:pPr>
+    </w:p>
+    <w:p>
+      <w:pPr>
+        <w:pStyle w:val="Geenafstand"/>
+        <w:jc w:val="both"/>
+        <w:rPr>
+          <w:lang w:val="nl-NL"/>
+        </w:rPr>
+      </w:pPr>
+      <w:r>
+        <w:rPr>
+          <w:i/>
+          <w:iCs/>
+          <w:lang w:val="nl-NL"/>
+        </w:rPr>
+        <w:t>Overeenkomstige termen</w:t>
+      </w:r>
+      <w:r>
+        <w:rPr>
+          <w:i/>
+          <w:iCs/>
+          <w:lang w:val="nl-NL"/>
+        </w:rPr>
         <w:t xml:space="preserve"> – onderwerp</w:t>
       </w:r>
     </w:p>
@@ -2443,11 +2998,28 @@
           <w:lang w:val="nl-NL"/>
         </w:rPr>
       </w:pPr>
-      <w:r>
-        <w:rPr>
-          <w:lang w:val="nl-NL"/>
-        </w:rPr>
-        <w:t>Csv thesaurus_onderwerp_matchingset.csv</w:t>
+      <w:proofErr w:type="spellStart"/>
+      <w:r>
+        <w:rPr>
+          <w:lang w:val="nl-NL"/>
+        </w:rPr>
+        <w:t>Csv</w:t>
+      </w:r>
+      <w:proofErr w:type="spellEnd"/>
+      <w:r>
+        <w:rPr>
+          <w:lang w:val="nl-NL"/>
+        </w:rPr>
+        <w:t xml:space="preserve"> </w:t>
+      </w:r>
+      <w:r>
+        <w:rPr>
+          <w:rFonts w:ascii="Courier New" w:hAnsi="Courier New" w:cs="Courier New"/>
+          <w:sz w:val="20"/>
+          <w:szCs w:val="20"/>
+          <w:lang w:val="nl-NL"/>
+        </w:rPr>
+        <w:t>thesaurus_onderwerp_matchingset.csv</w:t>
       </w:r>
     </w:p>
     <w:p>
@@ -2489,13 +3061,51 @@
         <w:rPr>
           <w:lang w:val="nl-NL"/>
         </w:rPr>
-        <w:t xml:space="preserve"> Uitvinden of ze uniek zijn doen we d.m.v. string similarity matching: als een x-percentage van leestekens overeenkomt, classificeren we de term als niet uniek. Deze parameter zetten we op </w:t>
-      </w:r>
-      <w:r>
-        <w:rPr>
-          <w:lang w:val="nl-NL"/>
-        </w:rPr>
-        <w:t>XXX</w:t>
+        <w:t xml:space="preserve"> Uitvinden of ze uniek zijn doen we d.m.v. </w:t>
+      </w:r>
+      <w:proofErr w:type="spellStart"/>
+      <w:r>
+        <w:rPr>
+          <w:lang w:val="nl-NL"/>
+        </w:rPr>
+        <w:t>fuzzy</w:t>
+      </w:r>
+      <w:proofErr w:type="spellEnd"/>
+      <w:r>
+        <w:rPr>
+          <w:lang w:val="nl-NL"/>
+        </w:rPr>
+        <w:t xml:space="preserve"> matching: als een x-percentage van </w:t>
+      </w:r>
+      <w:r>
+        <w:rPr>
+          <w:lang w:val="nl-NL"/>
+        </w:rPr>
+        <w:t>een term</w:t>
+      </w:r>
+      <w:r>
+        <w:rPr>
+          <w:lang w:val="nl-NL"/>
+        </w:rPr>
+        <w:t xml:space="preserve"> overeenkomt, classificeren we de term als niet uniek. Deze parameter zetten we </w:t>
+      </w:r>
+      <w:r>
+        <w:rPr>
+          <w:lang w:val="nl-NL"/>
+        </w:rPr>
+        <w:t xml:space="preserve">vooralsnog </w:t>
+      </w:r>
+      <w:r>
+        <w:rPr>
+          <w:lang w:val="nl-NL"/>
+        </w:rPr>
+        <w:t xml:space="preserve">op </w:t>
+      </w:r>
+      <w:r>
+        <w:rPr>
+          <w:lang w:val="nl-NL"/>
+        </w:rPr>
+        <w:t>85</w:t>
       </w:r>
       <w:r>
         <w:rPr>
@@ -2503,42 +3113,487 @@
         </w:rPr>
         <w:t>%.</w:t>
       </w:r>
-    </w:p>
-    <w:p>
-      <w:pPr>
-        <w:pStyle w:val="Geenafstand"/>
-        <w:jc w:val="both"/>
-        <w:rPr>
-          <w:lang w:val="nl-NL"/>
-        </w:rPr>
-      </w:pPr>
-    </w:p>
-    <w:p>
-      <w:pPr>
-        <w:pStyle w:val="Geenafstand"/>
-        <w:jc w:val="both"/>
-        <w:rPr>
-          <w:lang w:val="nl-NL"/>
-        </w:rPr>
-      </w:pPr>
-      <w:r>
-        <w:rPr>
+      <w:r>
+        <w:rPr>
+          <w:lang w:val="nl-NL"/>
+        </w:rPr>
+        <w:t xml:space="preserve"> </w:t>
+      </w:r>
+    </w:p>
+    <w:p>
+      <w:pPr>
+        <w:pStyle w:val="Geenafstand"/>
+        <w:jc w:val="both"/>
+        <w:rPr>
+          <w:lang w:val="nl-NL"/>
+        </w:rPr>
+      </w:pPr>
+    </w:p>
+    <w:p>
+      <w:pPr>
+        <w:pStyle w:val="Geenafstand"/>
+        <w:jc w:val="both"/>
+        <w:rPr>
+          <w:lang w:val="nl-NL"/>
+        </w:rPr>
+      </w:pPr>
+    </w:p>
+    <w:p>
+      <w:pPr>
+        <w:pStyle w:val="Geenafstand"/>
+        <w:jc w:val="both"/>
+        <w:rPr>
+          <w:highlight w:val="yellow"/>
+          <w:lang w:val="nl-NL"/>
+        </w:rPr>
+      </w:pPr>
+      <w:r>
+        <w:rPr>
+          <w:highlight w:val="yellow"/>
+          <w:lang w:val="nl-NL"/>
+        </w:rPr>
+        <w:t xml:space="preserve">NB: er zijn nu twee vergelijkingen: een met het </w:t>
+      </w:r>
+      <w:proofErr w:type="spellStart"/>
+      <w:r>
+        <w:rPr>
+          <w:highlight w:val="yellow"/>
+          <w:lang w:val="nl-NL"/>
+        </w:rPr>
+        <w:t>fuzzywuzzy</w:t>
+      </w:r>
+      <w:proofErr w:type="spellEnd"/>
+      <w:r>
+        <w:rPr>
+          <w:highlight w:val="yellow"/>
+          <w:lang w:val="nl-NL"/>
+        </w:rPr>
+        <w:t xml:space="preserve"> algoritme en 1 met </w:t>
+      </w:r>
+      <w:proofErr w:type="spellStart"/>
+      <w:r>
+        <w:rPr>
+          <w:highlight w:val="yellow"/>
+          <w:lang w:val="nl-NL"/>
+        </w:rPr>
+        <w:t>levenshtein</w:t>
+      </w:r>
+      <w:proofErr w:type="spellEnd"/>
+      <w:r>
+        <w:rPr>
+          <w:highlight w:val="yellow"/>
+          <w:lang w:val="nl-NL"/>
+        </w:rPr>
+        <w:t>. De eerste is ruimer en vindt dus meer overeenkomsten (</w:t>
+      </w:r>
+      <w:proofErr w:type="spellStart"/>
+      <w:r>
+        <w:rPr>
+          <w:highlight w:val="yellow"/>
+          <w:lang w:val="nl-NL"/>
+        </w:rPr>
+        <w:t>false</w:t>
+      </w:r>
+      <w:proofErr w:type="spellEnd"/>
+      <w:r>
+        <w:rPr>
+          <w:highlight w:val="yellow"/>
+          <w:lang w:val="nl-NL"/>
+        </w:rPr>
+        <w:t xml:space="preserve"> </w:t>
+      </w:r>
+      <w:proofErr w:type="spellStart"/>
+      <w:r>
+        <w:rPr>
+          <w:highlight w:val="yellow"/>
+          <w:lang w:val="nl-NL"/>
+        </w:rPr>
+        <w:t>positives</w:t>
+      </w:r>
+      <w:proofErr w:type="spellEnd"/>
+      <w:r>
+        <w:rPr>
+          <w:highlight w:val="yellow"/>
+          <w:lang w:val="nl-NL"/>
+        </w:rPr>
+        <w:t>: “</w:t>
+      </w:r>
+      <w:r>
+        <w:rPr>
+          <w:highlight w:val="yellow"/>
+          <w:lang w:val="nl-NL"/>
+        </w:rPr>
+        <w:t xml:space="preserve">Bierbrouwerij op NOM-terrein  </w:t>
+      </w:r>
+      <w:r>
+        <w:rPr>
+          <w:highlight w:val="yellow"/>
+          <w:lang w:val="nl-NL"/>
+        </w:rPr>
+        <w:t>VS</w:t>
+      </w:r>
+      <w:r>
+        <w:rPr>
+          <w:highlight w:val="yellow"/>
+          <w:lang w:val="nl-NL"/>
+        </w:rPr>
+        <w:t xml:space="preserve"> Boerderij op NOM-terrein</w:t>
+      </w:r>
+      <w:r>
+        <w:rPr>
+          <w:highlight w:val="yellow"/>
+          <w:lang w:val="nl-NL"/>
+        </w:rPr>
+        <w:t xml:space="preserve">”), de andere zal </w:t>
+      </w:r>
+      <w:r>
+        <w:rPr>
+          <w:highlight w:val="yellow"/>
+          <w:lang w:val="nl-NL"/>
+        </w:rPr>
+        <w:t xml:space="preserve">deze termen niet </w:t>
+      </w:r>
+      <w:r>
+        <w:rPr>
+          <w:highlight w:val="yellow"/>
+          <w:lang w:val="nl-NL"/>
+        </w:rPr>
+        <w:t>vinden maar daardoor ook potentieel dezelfde termen missen (</w:t>
+      </w:r>
+      <w:proofErr w:type="spellStart"/>
+      <w:r>
+        <w:rPr>
+          <w:highlight w:val="yellow"/>
+          <w:lang w:val="nl-NL"/>
+        </w:rPr>
+        <w:t>false</w:t>
+      </w:r>
+      <w:proofErr w:type="spellEnd"/>
+      <w:r>
+        <w:rPr>
+          <w:highlight w:val="yellow"/>
+          <w:lang w:val="nl-NL"/>
+        </w:rPr>
+        <w:t xml:space="preserve"> </w:t>
+      </w:r>
+      <w:proofErr w:type="spellStart"/>
+      <w:r>
+        <w:rPr>
+          <w:highlight w:val="yellow"/>
+          <w:lang w:val="nl-NL"/>
+        </w:rPr>
+        <w:t>negatives</w:t>
+      </w:r>
+      <w:proofErr w:type="spellEnd"/>
+      <w:r>
+        <w:rPr>
+          <w:highlight w:val="yellow"/>
+          <w:lang w:val="nl-NL"/>
+        </w:rPr>
+        <w:t>).</w:t>
+      </w:r>
+    </w:p>
+    <w:p>
+      <w:pPr>
+        <w:pStyle w:val="Geenafstand"/>
+        <w:jc w:val="both"/>
+        <w:rPr>
+          <w:highlight w:val="yellow"/>
+          <w:lang w:val="nl-NL"/>
+        </w:rPr>
+      </w:pPr>
+      <w:r>
+        <w:rPr>
+          <w:highlight w:val="yellow"/>
+          <w:lang w:val="nl-NL"/>
+        </w:rPr>
+        <w:t xml:space="preserve">Eerste match methode: </w:t>
+      </w:r>
+      <w:r>
+        <w:rPr>
+          <w:rFonts w:ascii="Courier New" w:hAnsi="Courier New" w:cs="Courier New"/>
+          <w:sz w:val="20"/>
+          <w:szCs w:val="20"/>
+          <w:highlight w:val="yellow"/>
+          <w:lang w:val="nl-NL"/>
+        </w:rPr>
+        <w:t>thesaurus_onderwerp_matches_v2</w:t>
+      </w:r>
+      <w:r>
+        <w:rPr>
+          <w:rFonts w:ascii="Courier New" w:hAnsi="Courier New" w:cs="Courier New"/>
+          <w:sz w:val="20"/>
+          <w:szCs w:val="20"/>
+          <w:highlight w:val="yellow"/>
+          <w:lang w:val="nl-NL"/>
+        </w:rPr>
+        <w:t>.csv</w:t>
+      </w:r>
+    </w:p>
+    <w:p>
+      <w:pPr>
+        <w:pStyle w:val="Geenafstand"/>
+        <w:jc w:val="both"/>
+        <w:rPr>
+          <w:highlight w:val="yellow"/>
+          <w:lang w:val="nl-NL"/>
+        </w:rPr>
+      </w:pPr>
+      <w:r>
+        <w:rPr>
+          <w:highlight w:val="yellow"/>
+          <w:lang w:val="nl-NL"/>
+        </w:rPr>
+        <w:t xml:space="preserve">Tweede match methode: </w:t>
+      </w:r>
+      <w:r>
+        <w:rPr>
+          <w:rFonts w:ascii="Courier New" w:hAnsi="Courier New" w:cs="Courier New"/>
+          <w:sz w:val="20"/>
+          <w:szCs w:val="20"/>
+          <w:highlight w:val="yellow"/>
+          <w:lang w:val="nl-NL"/>
+        </w:rPr>
+        <w:t>thesaurus_onderwerp_matches_v2</w:t>
+      </w:r>
+      <w:r>
+        <w:rPr>
+          <w:rFonts w:ascii="Courier New" w:hAnsi="Courier New" w:cs="Courier New"/>
+          <w:sz w:val="20"/>
+          <w:szCs w:val="20"/>
+          <w:highlight w:val="yellow"/>
+          <w:lang w:val="nl-NL"/>
+        </w:rPr>
+        <w:t>.csv</w:t>
+      </w:r>
+    </w:p>
+    <w:p>
+      <w:pPr>
+        <w:pStyle w:val="Geenafstand"/>
+        <w:jc w:val="both"/>
+        <w:rPr>
+          <w:highlight w:val="yellow"/>
+          <w:lang w:val="nl-NL"/>
+        </w:rPr>
+      </w:pPr>
+    </w:p>
+    <w:p>
+      <w:pPr>
+        <w:pStyle w:val="Geenafstand"/>
+        <w:jc w:val="both"/>
+        <w:rPr>
+          <w:highlight w:val="yellow"/>
+          <w:lang w:val="nl-NL"/>
+        </w:rPr>
+      </w:pPr>
+    </w:p>
+    <w:p>
+      <w:pPr>
+        <w:pStyle w:val="Geenafstand"/>
+        <w:jc w:val="both"/>
+        <w:rPr>
+          <w:highlight w:val="yellow"/>
+          <w:lang w:val="nl-NL"/>
+        </w:rPr>
+      </w:pPr>
+      <w:r>
+        <w:rPr>
+          <w:highlight w:val="yellow"/>
+          <w:lang w:val="nl-NL"/>
+        </w:rPr>
+        <w:t xml:space="preserve">Volgende stap: wellicht de </w:t>
+      </w:r>
+      <w:proofErr w:type="spellStart"/>
+      <w:r>
+        <w:rPr>
+          <w:highlight w:val="yellow"/>
+          <w:lang w:val="nl-NL"/>
+        </w:rPr>
+        <w:t>levenshtein</w:t>
+      </w:r>
+      <w:proofErr w:type="spellEnd"/>
+      <w:r>
+        <w:rPr>
+          <w:highlight w:val="yellow"/>
+          <w:lang w:val="nl-NL"/>
+        </w:rPr>
+        <w:t xml:space="preserve"> gebruiken maar op 80% zetten. Dan wordt vermoedelijk wel het </w:t>
+      </w:r>
+      <w:proofErr w:type="spellStart"/>
+      <w:r>
+        <w:rPr>
+          <w:highlight w:val="yellow"/>
+          <w:lang w:val="nl-NL"/>
+        </w:rPr>
+        <w:t>fuzzy</w:t>
+      </w:r>
+      <w:proofErr w:type="spellEnd"/>
+      <w:r>
+        <w:rPr>
+          <w:highlight w:val="yellow"/>
+          <w:lang w:val="nl-NL"/>
+        </w:rPr>
+        <w:t xml:space="preserve"> voorbeeld van hierboven gevonden, maar heb je minder </w:t>
+      </w:r>
+      <w:proofErr w:type="spellStart"/>
+      <w:r>
+        <w:rPr>
+          <w:highlight w:val="yellow"/>
+          <w:lang w:val="nl-NL"/>
+        </w:rPr>
+        <w:t>false</w:t>
+      </w:r>
+      <w:proofErr w:type="spellEnd"/>
+      <w:r>
+        <w:rPr>
+          <w:highlight w:val="yellow"/>
+          <w:lang w:val="nl-NL"/>
+        </w:rPr>
+        <w:t xml:space="preserve"> </w:t>
+      </w:r>
+      <w:proofErr w:type="spellStart"/>
+      <w:r>
+        <w:rPr>
+          <w:highlight w:val="yellow"/>
+          <w:lang w:val="nl-NL"/>
+        </w:rPr>
+        <w:t>positives</w:t>
+      </w:r>
+      <w:proofErr w:type="spellEnd"/>
+      <w:r>
+        <w:rPr>
+          <w:highlight w:val="yellow"/>
+          <w:lang w:val="nl-NL"/>
+        </w:rPr>
+        <w:t xml:space="preserve"> dan </w:t>
+      </w:r>
+      <w:proofErr w:type="spellStart"/>
+      <w:r>
+        <w:rPr>
+          <w:highlight w:val="yellow"/>
+          <w:lang w:val="nl-NL"/>
+        </w:rPr>
+        <w:t>fuzzy</w:t>
+      </w:r>
+      <w:proofErr w:type="spellEnd"/>
+      <w:r>
+        <w:rPr>
+          <w:highlight w:val="yellow"/>
+          <w:lang w:val="nl-NL"/>
+        </w:rPr>
+        <w:t xml:space="preserve"> matching op 85%. </w:t>
+      </w:r>
+    </w:p>
+    <w:p>
+      <w:pPr>
+        <w:pStyle w:val="Geenafstand"/>
+        <w:jc w:val="both"/>
+        <w:rPr>
+          <w:highlight w:val="yellow"/>
+          <w:lang w:val="nl-NL"/>
+        </w:rPr>
+      </w:pPr>
+    </w:p>
+    <w:p>
+      <w:pPr>
+        <w:pStyle w:val="Geenafstand"/>
+        <w:jc w:val="both"/>
+        <w:rPr>
+          <w:lang w:val="nl-NL"/>
+        </w:rPr>
+      </w:pPr>
+      <w:r>
+        <w:rPr>
+          <w:highlight w:val="yellow"/>
           <w:lang w:val="nl-NL"/>
         </w:rPr>
         <w:t xml:space="preserve">Uitkomst = zie </w:t>
       </w:r>
       <w:r>
         <w:rPr>
-          <w:lang w:val="nl-NL"/>
-        </w:rPr>
-        <w:t>python</w:t>
-      </w:r>
-      <w:r>
-        <w:rPr>
-          <w:lang w:val="nl-NL"/>
-        </w:rPr>
-        <w:t xml:space="preserve"> script, maar komt neer op bijna 17k van de bijna 23k terms die vermoedelijk uniek zijn. Wat uitkomt op 51% van de objecten die we op die manier via Openrefine van een URI zouden kunnen voorzien (als die term bestaat natuurlijk).</w:t>
-      </w:r>
+          <w:highlight w:val="yellow"/>
+          <w:lang w:val="nl-NL"/>
+        </w:rPr>
+        <w:t xml:space="preserve">twee </w:t>
+      </w:r>
+      <w:proofErr w:type="spellStart"/>
+      <w:r>
+        <w:rPr>
+          <w:highlight w:val="yellow"/>
+          <w:lang w:val="nl-NL"/>
+        </w:rPr>
+        <w:t>csv</w:t>
+      </w:r>
+      <w:proofErr w:type="spellEnd"/>
+      <w:r>
+        <w:rPr>
+          <w:highlight w:val="yellow"/>
+          <w:lang w:val="nl-NL"/>
+        </w:rPr>
+        <w:t xml:space="preserve"> bestanden</w:t>
+      </w:r>
+      <w:r>
+        <w:rPr>
+          <w:highlight w:val="yellow"/>
+          <w:lang w:val="nl-NL"/>
+        </w:rPr>
+        <w:t>, maar komt neer</w:t>
+      </w:r>
+      <w:r>
+        <w:rPr>
+          <w:highlight w:val="yellow"/>
+          <w:lang w:val="nl-NL"/>
+        </w:rPr>
+        <w:t xml:space="preserve"> (methode 1)</w:t>
+      </w:r>
+      <w:r>
+        <w:rPr>
+          <w:highlight w:val="yellow"/>
+          <w:lang w:val="nl-NL"/>
+        </w:rPr>
+        <w:t xml:space="preserve"> op bijna 17k van de bijna 23k </w:t>
+      </w:r>
+      <w:proofErr w:type="spellStart"/>
+      <w:r>
+        <w:rPr>
+          <w:highlight w:val="yellow"/>
+          <w:lang w:val="nl-NL"/>
+        </w:rPr>
+        <w:t>terms</w:t>
+      </w:r>
+      <w:proofErr w:type="spellEnd"/>
+      <w:r>
+        <w:rPr>
+          <w:highlight w:val="yellow"/>
+          <w:lang w:val="nl-NL"/>
+        </w:rPr>
+        <w:t xml:space="preserve"> die vermoedelijk uniek zijn. Wat uitkomt op 51% van de objecten die we op die manier via </w:t>
+      </w:r>
+      <w:proofErr w:type="spellStart"/>
+      <w:r>
+        <w:rPr>
+          <w:highlight w:val="yellow"/>
+          <w:lang w:val="nl-NL"/>
+        </w:rPr>
+        <w:t>Openrefine</w:t>
+      </w:r>
+      <w:proofErr w:type="spellEnd"/>
+      <w:r>
+        <w:rPr>
+          <w:highlight w:val="yellow"/>
+          <w:lang w:val="nl-NL"/>
+        </w:rPr>
+        <w:t xml:space="preserve"> van een URI zouden kunnen voorzien (als die term bestaat natuurlijk).</w:t>
+      </w:r>
+    </w:p>
+    <w:p>
+      <w:pPr>
+        <w:pStyle w:val="Geenafstand"/>
+        <w:jc w:val="both"/>
+        <w:rPr>
+          <w:lang w:val="nl-NL"/>
+        </w:rPr>
+      </w:pPr>
     </w:p>
     <w:sectPr>
       <w:pgSz w:w="11906" w:h="16838"/>
@@ -2576,7 +3631,21 @@
         <w:rPr>
           <w:lang w:val="nl-NL"/>
         </w:rPr>
-        <w:t>et de Axiell functie ‘USE’ maar vermoedelijk niet automatisch? Navragen.</w:t>
+        <w:t xml:space="preserve">et de </w:t>
+      </w:r>
+      <w:proofErr w:type="spellStart"/>
+      <w:r>
+        <w:rPr>
+          <w:lang w:val="nl-NL"/>
+        </w:rPr>
+        <w:t>Axiell</w:t>
+      </w:r>
+      <w:proofErr w:type="spellEnd"/>
+      <w:r>
+        <w:rPr>
+          <w:lang w:val="nl-NL"/>
+        </w:rPr>
+        <w:t xml:space="preserve"> functie ‘USE’ maar vermoedelijk niet automatisch? Navragen.</w:t>
       </w:r>
     </w:p>
   </w:comment>
@@ -2598,14 +3667,36 @@
         <w:rPr>
           <w:lang w:val="nl-NL"/>
         </w:rPr>
-        <w:t>Maakt de term.soort hier n</w:t>
-      </w:r>
-      <w:r>
-        <w:rPr>
-          <w:lang w:val="nl-NL"/>
-        </w:rPr>
-        <w:t>og uit? Zie bijv. Norwich dat gebruikt wordt als geografisch trefwoord en geografisch trefwoord#plaats</w:t>
-      </w:r>
+        <w:t xml:space="preserve">Maakt de </w:t>
+      </w:r>
+      <w:proofErr w:type="spellStart"/>
+      <w:r>
+        <w:rPr>
+          <w:lang w:val="nl-NL"/>
+        </w:rPr>
+        <w:t>term.soort</w:t>
+      </w:r>
+      <w:proofErr w:type="spellEnd"/>
+      <w:r>
+        <w:rPr>
+          <w:lang w:val="nl-NL"/>
+        </w:rPr>
+        <w:t xml:space="preserve"> hier n</w:t>
+      </w:r>
+      <w:r>
+        <w:rPr>
+          <w:lang w:val="nl-NL"/>
+        </w:rPr>
+        <w:t xml:space="preserve">og uit? Zie bijv. Norwich dat gebruikt wordt als geografisch trefwoord en geografisch </w:t>
+      </w:r>
+      <w:proofErr w:type="spellStart"/>
+      <w:r>
+        <w:rPr>
+          <w:lang w:val="nl-NL"/>
+        </w:rPr>
+        <w:t>trefwoord#plaats</w:t>
+      </w:r>
+      <w:proofErr w:type="spellEnd"/>
     </w:p>
   </w:comment>
 </w:comments>

</xml_diff>